<commit_message>
update PPT and sprints
</commit_message>
<xml_diff>
--- a/documents/week2/sprint2.docx
+++ b/documents/week2/sprint2.docx
@@ -1639,18 +1639,7 @@
                 <w:szCs w:val="20"/>
                 <w:lang w:eastAsia="zh-CN"/>
               </w:rPr>
-              <w:t>Feb 8</w:t>
-            </w:r>
-            <w:r>
-              <w:rPr>
-                <w:rFonts w:ascii="Times" w:eastAsia="Times New Roman" w:hAnsi="Times" w:cs="Times New Roman"/>
-                <w:color w:val="000000"/>
-                <w:kern w:val="0"/>
-                <w:sz w:val="20"/>
-                <w:szCs w:val="20"/>
-                <w:lang w:eastAsia="zh-CN"/>
-              </w:rPr>
-              <w:t>, 2017</w:t>
+              <w:t>Feb 8, 2017</w:t>
             </w:r>
           </w:p>
         </w:tc>
@@ -1914,18 +1903,7 @@
                 <w:szCs w:val="20"/>
                 <w:lang w:eastAsia="zh-CN"/>
               </w:rPr>
-              <w:t>Feb 8</w:t>
-            </w:r>
-            <w:r>
-              <w:rPr>
-                <w:rFonts w:ascii="Times" w:eastAsia="Times New Roman" w:hAnsi="Times" w:cs="Times New Roman"/>
-                <w:color w:val="000000"/>
-                <w:kern w:val="0"/>
-                <w:sz w:val="20"/>
-                <w:szCs w:val="20"/>
-                <w:lang w:eastAsia="zh-CN"/>
-              </w:rPr>
-              <w:t>, 2017</w:t>
+              <w:t>Feb 8, 2017</w:t>
             </w:r>
           </w:p>
         </w:tc>
@@ -2190,20 +2168,7 @@
                 <w:szCs w:val="20"/>
                 <w:lang w:eastAsia="zh-CN"/>
               </w:rPr>
-              <w:t>Feb 8</w:t>
-            </w:r>
-            <w:bookmarkStart w:id="5" w:name="_GoBack"/>
-            <w:bookmarkEnd w:id="5"/>
-            <w:r>
-              <w:rPr>
-                <w:rFonts w:ascii="Times" w:eastAsia="Times New Roman" w:hAnsi="Times" w:cs="Times New Roman"/>
-                <w:color w:val="000000"/>
-                <w:kern w:val="0"/>
-                <w:sz w:val="20"/>
-                <w:szCs w:val="20"/>
-                <w:lang w:eastAsia="zh-CN"/>
-              </w:rPr>
-              <w:t>, 2017</w:t>
+              <w:t>Feb 8, 2017</w:t>
             </w:r>
           </w:p>
         </w:tc>
@@ -2682,6 +2647,41 @@
                 <w:lang w:eastAsia="zh-CN"/>
               </w:rPr>
             </w:pPr>
+            <w:r>
+              <w:rPr>
+                <w:rFonts w:ascii="Times" w:eastAsia="Times New Roman" w:hAnsi="Times" w:cs="Times New Roman"/>
+                <w:color w:val="000000"/>
+                <w:kern w:val="0"/>
+                <w:sz w:val="20"/>
+                <w:szCs w:val="20"/>
+                <w:lang w:eastAsia="zh-CN"/>
+              </w:rPr>
+              <w:t>Feb</w:t>
+            </w:r>
+            <w:r>
+              <w:rPr>
+                <w:rFonts w:ascii="Times" w:eastAsia="Times New Roman" w:hAnsi="Times" w:cs="Times New Roman"/>
+                <w:color w:val="000000"/>
+                <w:kern w:val="0"/>
+                <w:sz w:val="20"/>
+                <w:szCs w:val="20"/>
+                <w:lang w:eastAsia="zh-CN"/>
+              </w:rPr>
+              <w:t xml:space="preserve"> 18</w:t>
+            </w:r>
+            <w:bookmarkStart w:id="5" w:name="_GoBack"/>
+            <w:bookmarkEnd w:id="5"/>
+            <w:r>
+              <w:rPr>
+                <w:rFonts w:ascii="Times" w:eastAsia="Times New Roman" w:hAnsi="Times" w:cs="Times New Roman"/>
+                <w:color w:val="000000"/>
+                <w:kern w:val="0"/>
+                <w:sz w:val="20"/>
+                <w:szCs w:val="20"/>
+                <w:lang w:eastAsia="zh-CN"/>
+              </w:rPr>
+              <w:t>, 2017</w:t>
+            </w:r>
           </w:p>
         </w:tc>
         <w:tc>
@@ -2840,38 +2840,38 @@
                 <w:szCs w:val="20"/>
                 <w:lang w:eastAsia="zh-CN"/>
               </w:rPr>
-              <w:t>4</w:t>
-            </w:r>
-          </w:p>
-        </w:tc>
-        <w:tc>
-          <w:tcPr>
-            <w:tcW w:w="0" w:type="auto"/>
-          </w:tcPr>
-          <w:p>
-            <w:pPr>
-              <w:widowControl/>
-              <w:jc w:val="left"/>
-              <w:cnfStyle w:val="000000000000" w:firstRow="0" w:lastRow="0" w:firstColumn="0" w:lastColumn="0" w:oddVBand="0" w:evenVBand="0" w:oddHBand="0" w:evenHBand="0" w:firstRowFirstColumn="0" w:firstRowLastColumn="0" w:lastRowFirstColumn="0" w:lastRowLastColumn="0"/>
-              <w:rPr>
-                <w:rFonts w:ascii="Times" w:eastAsia="Times New Roman" w:hAnsi="Times" w:cs="Times New Roman"/>
-                <w:color w:val="000000"/>
-                <w:kern w:val="0"/>
-                <w:sz w:val="20"/>
-                <w:szCs w:val="20"/>
-                <w:lang w:eastAsia="zh-CN"/>
-              </w:rPr>
-            </w:pPr>
-            <w:r>
-              <w:rPr>
-                <w:rFonts w:ascii="Times" w:eastAsia="Times New Roman" w:hAnsi="Times" w:cs="Times New Roman"/>
-                <w:color w:val="000000"/>
-                <w:kern w:val="0"/>
-                <w:sz w:val="20"/>
-                <w:szCs w:val="20"/>
-                <w:lang w:eastAsia="zh-CN"/>
-              </w:rPr>
-              <w:t>Develop GUI to show the block view according the configuration file</w:t>
+              <w:t>5</w:t>
+            </w:r>
+          </w:p>
+        </w:tc>
+        <w:tc>
+          <w:tcPr>
+            <w:tcW w:w="0" w:type="auto"/>
+          </w:tcPr>
+          <w:p>
+            <w:pPr>
+              <w:widowControl/>
+              <w:jc w:val="left"/>
+              <w:cnfStyle w:val="000000000000" w:firstRow="0" w:lastRow="0" w:firstColumn="0" w:lastColumn="0" w:oddVBand="0" w:evenVBand="0" w:oddHBand="0" w:evenHBand="0" w:firstRowFirstColumn="0" w:firstRowLastColumn="0" w:lastRowFirstColumn="0" w:lastRowLastColumn="0"/>
+              <w:rPr>
+                <w:rFonts w:ascii="Times" w:eastAsia="Times New Roman" w:hAnsi="Times" w:cs="Times New Roman"/>
+                <w:color w:val="000000"/>
+                <w:kern w:val="0"/>
+                <w:sz w:val="20"/>
+                <w:szCs w:val="20"/>
+                <w:lang w:eastAsia="zh-CN"/>
+              </w:rPr>
+            </w:pPr>
+            <w:r>
+              <w:rPr>
+                <w:rFonts w:ascii="Times" w:eastAsia="Times New Roman" w:hAnsi="Times" w:cs="Times New Roman"/>
+                <w:color w:val="000000"/>
+                <w:kern w:val="0"/>
+                <w:sz w:val="20"/>
+                <w:szCs w:val="20"/>
+                <w:lang w:eastAsia="zh-CN"/>
+              </w:rPr>
+              <w:t xml:space="preserve">Develop code to get data from block view or configuration file </w:t>
             </w:r>
           </w:p>
         </w:tc>
@@ -2924,87 +2924,98 @@
                 <w:lang w:eastAsia="zh-CN"/>
               </w:rPr>
             </w:pPr>
-          </w:p>
-        </w:tc>
-        <w:tc>
-          <w:tcPr>
-            <w:tcW w:w="0" w:type="auto"/>
-          </w:tcPr>
-          <w:p>
-            <w:pPr>
-              <w:widowControl/>
-              <w:jc w:val="left"/>
-              <w:cnfStyle w:val="000000000000" w:firstRow="0" w:lastRow="0" w:firstColumn="0" w:lastColumn="0" w:oddVBand="0" w:evenVBand="0" w:oddHBand="0" w:evenHBand="0" w:firstRowFirstColumn="0" w:firstRowLastColumn="0" w:lastRowFirstColumn="0" w:lastRowLastColumn="0"/>
-              <w:rPr>
-                <w:rFonts w:ascii="Times" w:eastAsia="Times New Roman" w:hAnsi="Times" w:cs="Times New Roman"/>
-                <w:color w:val="000000"/>
-                <w:kern w:val="0"/>
-                <w:sz w:val="20"/>
-                <w:szCs w:val="20"/>
-                <w:lang w:eastAsia="zh-CN"/>
-              </w:rPr>
-            </w:pPr>
-          </w:p>
-        </w:tc>
-        <w:tc>
-          <w:tcPr>
-            <w:tcW w:w="0" w:type="auto"/>
-          </w:tcPr>
-          <w:p>
-            <w:pPr>
-              <w:widowControl/>
-              <w:jc w:val="left"/>
-              <w:cnfStyle w:val="000000000000" w:firstRow="0" w:lastRow="0" w:firstColumn="0" w:lastColumn="0" w:oddVBand="0" w:evenVBand="0" w:oddHBand="0" w:evenHBand="0" w:firstRowFirstColumn="0" w:firstRowLastColumn="0" w:lastRowFirstColumn="0" w:lastRowLastColumn="0"/>
-              <w:rPr>
-                <w:rFonts w:ascii="Times" w:eastAsia="Times New Roman" w:hAnsi="Times" w:cs="Times New Roman"/>
-                <w:color w:val="000000"/>
-                <w:kern w:val="0"/>
-                <w:sz w:val="20"/>
-                <w:szCs w:val="20"/>
-                <w:lang w:eastAsia="zh-CN"/>
-              </w:rPr>
-            </w:pPr>
-            <w:r>
-              <w:rPr>
-                <w:rFonts w:ascii="Times" w:eastAsia="Times New Roman" w:hAnsi="Times" w:cs="Times New Roman"/>
-                <w:color w:val="000000"/>
-                <w:kern w:val="0"/>
-                <w:sz w:val="20"/>
-                <w:szCs w:val="20"/>
-                <w:lang w:eastAsia="zh-CN"/>
-              </w:rPr>
-              <w:t>Sheng Zhang</w:t>
-            </w:r>
-          </w:p>
-        </w:tc>
-        <w:tc>
-          <w:tcPr>
-            <w:tcW w:w="0" w:type="auto"/>
-          </w:tcPr>
-          <w:p>
-            <w:pPr>
-              <w:widowControl/>
-              <w:jc w:val="left"/>
-              <w:cnfStyle w:val="000000000000" w:firstRow="0" w:lastRow="0" w:firstColumn="0" w:lastColumn="0" w:oddVBand="0" w:evenVBand="0" w:oddHBand="0" w:evenHBand="0" w:firstRowFirstColumn="0" w:firstRowLastColumn="0" w:lastRowFirstColumn="0" w:lastRowLastColumn="0"/>
-              <w:rPr>
-                <w:rFonts w:ascii="Times" w:eastAsia="Times New Roman" w:hAnsi="Times" w:cs="Times New Roman"/>
-                <w:color w:val="000000"/>
-                <w:kern w:val="0"/>
-                <w:sz w:val="20"/>
-                <w:szCs w:val="20"/>
-                <w:lang w:eastAsia="zh-CN"/>
-              </w:rPr>
-            </w:pPr>
-            <w:r>
-              <w:rPr>
-                <w:rFonts w:ascii="Times" w:eastAsia="Times New Roman" w:hAnsi="Times" w:cs="Times New Roman"/>
-                <w:color w:val="000000"/>
-                <w:kern w:val="0"/>
-                <w:sz w:val="20"/>
-                <w:szCs w:val="20"/>
-                <w:lang w:eastAsia="zh-CN"/>
-              </w:rPr>
-              <w:t>In progress</w:t>
+            <w:r>
+              <w:rPr>
+                <w:rFonts w:ascii="Times" w:eastAsia="Times New Roman" w:hAnsi="Times" w:cs="Times New Roman"/>
+                <w:color w:val="000000"/>
+                <w:kern w:val="0"/>
+                <w:sz w:val="20"/>
+                <w:szCs w:val="20"/>
+                <w:lang w:eastAsia="zh-CN"/>
+              </w:rPr>
+              <w:t>Feb 18, 2017</w:t>
+            </w:r>
+          </w:p>
+        </w:tc>
+        <w:tc>
+          <w:tcPr>
+            <w:tcW w:w="0" w:type="auto"/>
+          </w:tcPr>
+          <w:p>
+            <w:pPr>
+              <w:widowControl/>
+              <w:jc w:val="left"/>
+              <w:cnfStyle w:val="000000000000" w:firstRow="0" w:lastRow="0" w:firstColumn="0" w:lastColumn="0" w:oddVBand="0" w:evenVBand="0" w:oddHBand="0" w:evenHBand="0" w:firstRowFirstColumn="0" w:firstRowLastColumn="0" w:lastRowFirstColumn="0" w:lastRowLastColumn="0"/>
+              <w:rPr>
+                <w:rFonts w:ascii="Times" w:eastAsia="Times New Roman" w:hAnsi="Times" w:cs="Times New Roman"/>
+                <w:color w:val="000000"/>
+                <w:kern w:val="0"/>
+                <w:sz w:val="20"/>
+                <w:szCs w:val="20"/>
+                <w:lang w:eastAsia="zh-CN"/>
+              </w:rPr>
+            </w:pPr>
+          </w:p>
+        </w:tc>
+        <w:tc>
+          <w:tcPr>
+            <w:tcW w:w="0" w:type="auto"/>
+          </w:tcPr>
+          <w:p>
+            <w:pPr>
+              <w:widowControl/>
+              <w:jc w:val="left"/>
+              <w:cnfStyle w:val="000000000000" w:firstRow="0" w:lastRow="0" w:firstColumn="0" w:lastColumn="0" w:oddVBand="0" w:evenVBand="0" w:oddHBand="0" w:evenHBand="0" w:firstRowFirstColumn="0" w:firstRowLastColumn="0" w:lastRowFirstColumn="0" w:lastRowLastColumn="0"/>
+              <w:rPr>
+                <w:rFonts w:ascii="Times" w:eastAsia="Times New Roman" w:hAnsi="Times" w:cs="Times New Roman"/>
+                <w:color w:val="000000"/>
+                <w:kern w:val="0"/>
+                <w:sz w:val="20"/>
+                <w:szCs w:val="20"/>
+                <w:lang w:eastAsia="zh-CN"/>
+              </w:rPr>
+            </w:pPr>
+            <w:r>
+              <w:rPr>
+                <w:rFonts w:ascii="Times" w:eastAsia="Times New Roman" w:hAnsi="Times" w:cs="Times New Roman"/>
+                <w:color w:val="000000"/>
+                <w:kern w:val="0"/>
+                <w:sz w:val="20"/>
+                <w:szCs w:val="20"/>
+                <w:lang w:eastAsia="zh-CN"/>
+              </w:rPr>
+              <w:t>Chaohui</w:t>
+            </w:r>
+          </w:p>
+        </w:tc>
+        <w:tc>
+          <w:tcPr>
+            <w:tcW w:w="0" w:type="auto"/>
+          </w:tcPr>
+          <w:p>
+            <w:pPr>
+              <w:widowControl/>
+              <w:jc w:val="left"/>
+              <w:cnfStyle w:val="000000000000" w:firstRow="0" w:lastRow="0" w:firstColumn="0" w:lastColumn="0" w:oddVBand="0" w:evenVBand="0" w:oddHBand="0" w:evenHBand="0" w:firstRowFirstColumn="0" w:firstRowLastColumn="0" w:lastRowFirstColumn="0" w:lastRowLastColumn="0"/>
+              <w:rPr>
+                <w:rFonts w:ascii="Times" w:eastAsia="Times New Roman" w:hAnsi="Times" w:cs="Times New Roman"/>
+                <w:color w:val="000000"/>
+                <w:kern w:val="0"/>
+                <w:sz w:val="20"/>
+                <w:szCs w:val="20"/>
+                <w:lang w:eastAsia="zh-CN"/>
+              </w:rPr>
+            </w:pPr>
+            <w:r>
+              <w:rPr>
+                <w:rFonts w:ascii="Times" w:eastAsia="Times New Roman" w:hAnsi="Times" w:cs="Times New Roman"/>
+                <w:color w:val="000000"/>
+                <w:kern w:val="0"/>
+                <w:sz w:val="20"/>
+                <w:szCs w:val="20"/>
+                <w:lang w:eastAsia="zh-CN"/>
+              </w:rPr>
+              <w:t>In Progress</w:t>
             </w:r>
           </w:p>
         </w:tc>
@@ -3114,28 +3125,29 @@
                 <w:szCs w:val="20"/>
                 <w:lang w:eastAsia="zh-CN"/>
               </w:rPr>
-              <w:t xml:space="preserve">Develop code to get data from block view or configuration file </w:t>
-            </w:r>
-          </w:p>
-        </w:tc>
-        <w:tc>
-          <w:tcPr>
-            <w:tcW w:w="0" w:type="auto"/>
-          </w:tcPr>
-          <w:p>
-            <w:pPr>
-              <w:widowControl/>
-              <w:jc w:val="left"/>
-              <w:cnfStyle w:val="000000100000" w:firstRow="0" w:lastRow="0" w:firstColumn="0" w:lastColumn="0" w:oddVBand="0" w:evenVBand="0" w:oddHBand="1" w:evenHBand="0" w:firstRowFirstColumn="0" w:firstRowLastColumn="0" w:lastRowFirstColumn="0" w:lastRowLastColumn="0"/>
-              <w:rPr>
-                <w:rFonts w:ascii="Times" w:eastAsia="Times New Roman" w:hAnsi="Times" w:cs="Times New Roman"/>
-                <w:color w:val="000000"/>
-                <w:kern w:val="0"/>
-                <w:sz w:val="20"/>
-                <w:szCs w:val="20"/>
-                <w:lang w:eastAsia="zh-CN"/>
-              </w:rPr>
-            </w:pPr>
+              <w:t>Develop GUI to show the graphical view</w:t>
+            </w:r>
+          </w:p>
+        </w:tc>
+        <w:tc>
+          <w:tcPr>
+            <w:tcW w:w="0" w:type="auto"/>
+          </w:tcPr>
+          <w:p>
+            <w:pPr>
+              <w:widowControl/>
+              <w:jc w:val="left"/>
+              <w:cnfStyle w:val="000000100000" w:firstRow="0" w:lastRow="0" w:firstColumn="0" w:lastColumn="0" w:oddVBand="0" w:evenVBand="0" w:oddHBand="1" w:evenHBand="0" w:firstRowFirstColumn="0" w:firstRowLastColumn="0" w:lastRowFirstColumn="0" w:lastRowLastColumn="0"/>
+              <w:rPr>
+                <w:rFonts w:ascii="Times" w:eastAsia="Times New Roman" w:hAnsi="Times" w:cs="Times New Roman"/>
+                <w:color w:val="000000"/>
+                <w:kern w:val="0"/>
+                <w:sz w:val="20"/>
+                <w:szCs w:val="20"/>
+                <w:lang w:eastAsia="zh-CN"/>
+              </w:rPr>
+            </w:pPr>
+            <w:bookmarkStart w:id="6" w:name="OLE_LINK19"/>
             <w:r>
               <w:rPr>
                 <w:rFonts w:ascii="Times" w:eastAsia="Times New Roman" w:hAnsi="Times" w:cs="Times New Roman"/>
@@ -3147,76 +3159,88 @@
               </w:rPr>
               <w:t>Feb 6, 2017</w:t>
             </w:r>
-          </w:p>
-        </w:tc>
-        <w:tc>
-          <w:tcPr>
-            <w:tcW w:w="0" w:type="auto"/>
-          </w:tcPr>
-          <w:p>
-            <w:pPr>
-              <w:widowControl/>
-              <w:jc w:val="left"/>
-              <w:cnfStyle w:val="000000100000" w:firstRow="0" w:lastRow="0" w:firstColumn="0" w:lastColumn="0" w:oddVBand="0" w:evenVBand="0" w:oddHBand="1" w:evenHBand="0" w:firstRowFirstColumn="0" w:firstRowLastColumn="0" w:lastRowFirstColumn="0" w:lastRowLastColumn="0"/>
-              <w:rPr>
-                <w:rFonts w:ascii="Times" w:eastAsia="Times New Roman" w:hAnsi="Times" w:cs="Times New Roman"/>
-                <w:color w:val="000000"/>
-                <w:kern w:val="0"/>
-                <w:sz w:val="20"/>
-                <w:szCs w:val="20"/>
-                <w:lang w:eastAsia="zh-CN"/>
-              </w:rPr>
-            </w:pPr>
-          </w:p>
-        </w:tc>
-        <w:tc>
-          <w:tcPr>
-            <w:tcW w:w="0" w:type="auto"/>
-          </w:tcPr>
-          <w:p>
-            <w:pPr>
-              <w:widowControl/>
-              <w:jc w:val="left"/>
-              <w:cnfStyle w:val="000000100000" w:firstRow="0" w:lastRow="0" w:firstColumn="0" w:lastColumn="0" w:oddVBand="0" w:evenVBand="0" w:oddHBand="1" w:evenHBand="0" w:firstRowFirstColumn="0" w:firstRowLastColumn="0" w:lastRowFirstColumn="0" w:lastRowLastColumn="0"/>
-              <w:rPr>
-                <w:rFonts w:ascii="Times" w:eastAsia="Times New Roman" w:hAnsi="Times" w:cs="Times New Roman"/>
-                <w:color w:val="000000"/>
-                <w:kern w:val="0"/>
-                <w:sz w:val="20"/>
-                <w:szCs w:val="20"/>
-                <w:lang w:eastAsia="zh-CN"/>
-              </w:rPr>
-            </w:pPr>
-          </w:p>
-        </w:tc>
-        <w:tc>
-          <w:tcPr>
-            <w:tcW w:w="0" w:type="auto"/>
-          </w:tcPr>
-          <w:p>
-            <w:pPr>
-              <w:widowControl/>
-              <w:jc w:val="left"/>
-              <w:cnfStyle w:val="000000100000" w:firstRow="0" w:lastRow="0" w:firstColumn="0" w:lastColumn="0" w:oddVBand="0" w:evenVBand="0" w:oddHBand="1" w:evenHBand="0" w:firstRowFirstColumn="0" w:firstRowLastColumn="0" w:lastRowFirstColumn="0" w:lastRowLastColumn="0"/>
-              <w:rPr>
-                <w:rFonts w:ascii="Times" w:eastAsia="Times New Roman" w:hAnsi="Times" w:cs="Times New Roman"/>
-                <w:color w:val="000000"/>
-                <w:kern w:val="0"/>
-                <w:sz w:val="20"/>
-                <w:szCs w:val="20"/>
-                <w:lang w:eastAsia="zh-CN"/>
-              </w:rPr>
-            </w:pPr>
-            <w:r>
-              <w:rPr>
-                <w:rFonts w:ascii="Times" w:eastAsia="Times New Roman" w:hAnsi="Times" w:cs="Times New Roman"/>
-                <w:color w:val="000000"/>
-                <w:kern w:val="0"/>
-                <w:sz w:val="20"/>
-                <w:szCs w:val="20"/>
-                <w:lang w:eastAsia="zh-CN"/>
-              </w:rPr>
-              <w:t>Chaohui</w:t>
+            <w:bookmarkEnd w:id="6"/>
+          </w:p>
+        </w:tc>
+        <w:tc>
+          <w:tcPr>
+            <w:tcW w:w="0" w:type="auto"/>
+          </w:tcPr>
+          <w:p>
+            <w:pPr>
+              <w:widowControl/>
+              <w:jc w:val="left"/>
+              <w:cnfStyle w:val="000000100000" w:firstRow="0" w:lastRow="0" w:firstColumn="0" w:lastColumn="0" w:oddVBand="0" w:evenVBand="0" w:oddHBand="1" w:evenHBand="0" w:firstRowFirstColumn="0" w:firstRowLastColumn="0" w:lastRowFirstColumn="0" w:lastRowLastColumn="0"/>
+              <w:rPr>
+                <w:rFonts w:ascii="Times" w:eastAsia="Times New Roman" w:hAnsi="Times" w:cs="Times New Roman"/>
+                <w:color w:val="000000"/>
+                <w:kern w:val="0"/>
+                <w:sz w:val="20"/>
+                <w:szCs w:val="20"/>
+                <w:lang w:eastAsia="zh-CN"/>
+              </w:rPr>
+            </w:pPr>
+            <w:r>
+              <w:rPr>
+                <w:rFonts w:ascii="Times" w:eastAsia="Times New Roman" w:hAnsi="Times" w:cs="Times New Roman"/>
+                <w:color w:val="000000"/>
+                <w:kern w:val="0"/>
+                <w:sz w:val="20"/>
+                <w:szCs w:val="20"/>
+                <w:lang w:eastAsia="zh-CN"/>
+              </w:rPr>
+              <w:t>Feb 14, 2017</w:t>
+            </w:r>
+          </w:p>
+        </w:tc>
+        <w:tc>
+          <w:tcPr>
+            <w:tcW w:w="0" w:type="auto"/>
+          </w:tcPr>
+          <w:p>
+            <w:pPr>
+              <w:widowControl/>
+              <w:jc w:val="left"/>
+              <w:cnfStyle w:val="000000100000" w:firstRow="0" w:lastRow="0" w:firstColumn="0" w:lastColumn="0" w:oddVBand="0" w:evenVBand="0" w:oddHBand="1" w:evenHBand="0" w:firstRowFirstColumn="0" w:firstRowLastColumn="0" w:lastRowFirstColumn="0" w:lastRowLastColumn="0"/>
+              <w:rPr>
+                <w:rFonts w:ascii="Times" w:eastAsia="Times New Roman" w:hAnsi="Times" w:cs="Times New Roman"/>
+                <w:color w:val="000000"/>
+                <w:kern w:val="0"/>
+                <w:sz w:val="20"/>
+                <w:szCs w:val="20"/>
+                <w:lang w:eastAsia="zh-CN"/>
+              </w:rPr>
+            </w:pPr>
+          </w:p>
+        </w:tc>
+        <w:tc>
+          <w:tcPr>
+            <w:tcW w:w="0" w:type="auto"/>
+          </w:tcPr>
+          <w:p>
+            <w:pPr>
+              <w:widowControl/>
+              <w:jc w:val="left"/>
+              <w:cnfStyle w:val="000000100000" w:firstRow="0" w:lastRow="0" w:firstColumn="0" w:lastColumn="0" w:oddVBand="0" w:evenVBand="0" w:oddHBand="1" w:evenHBand="0" w:firstRowFirstColumn="0" w:firstRowLastColumn="0" w:lastRowFirstColumn="0" w:lastRowLastColumn="0"/>
+              <w:rPr>
+                <w:rFonts w:ascii="Times" w:eastAsia="Times New Roman" w:hAnsi="Times" w:cs="Times New Roman"/>
+                <w:color w:val="000000"/>
+                <w:kern w:val="0"/>
+                <w:sz w:val="20"/>
+                <w:szCs w:val="20"/>
+                <w:lang w:eastAsia="zh-CN"/>
+              </w:rPr>
+            </w:pPr>
+            <w:r>
+              <w:rPr>
+                <w:rFonts w:ascii="Times" w:eastAsia="Times New Roman" w:hAnsi="Times" w:cs="Times New Roman"/>
+                <w:color w:val="000000"/>
+                <w:kern w:val="0"/>
+                <w:sz w:val="20"/>
+                <w:szCs w:val="20"/>
+                <w:lang w:eastAsia="zh-CN"/>
+              </w:rPr>
+              <w:t xml:space="preserve">Chaohui </w:t>
             </w:r>
           </w:p>
         </w:tc>
@@ -3325,173 +3349,182 @@
                 <w:szCs w:val="20"/>
                 <w:lang w:eastAsia="zh-CN"/>
               </w:rPr>
-              <w:t>5</w:t>
-            </w:r>
-          </w:p>
-        </w:tc>
-        <w:tc>
-          <w:tcPr>
-            <w:tcW w:w="0" w:type="auto"/>
-          </w:tcPr>
-          <w:p>
-            <w:pPr>
-              <w:widowControl/>
-              <w:jc w:val="left"/>
-              <w:cnfStyle w:val="000000000000" w:firstRow="0" w:lastRow="0" w:firstColumn="0" w:lastColumn="0" w:oddVBand="0" w:evenVBand="0" w:oddHBand="0" w:evenHBand="0" w:firstRowFirstColumn="0" w:firstRowLastColumn="0" w:lastRowFirstColumn="0" w:lastRowLastColumn="0"/>
-              <w:rPr>
-                <w:rFonts w:ascii="Times" w:eastAsia="Times New Roman" w:hAnsi="Times" w:cs="Times New Roman"/>
-                <w:color w:val="000000"/>
-                <w:kern w:val="0"/>
-                <w:sz w:val="20"/>
-                <w:szCs w:val="20"/>
-                <w:lang w:eastAsia="zh-CN"/>
-              </w:rPr>
-            </w:pPr>
-            <w:r>
-              <w:rPr>
-                <w:rFonts w:ascii="Times" w:eastAsia="Times New Roman" w:hAnsi="Times" w:cs="Times New Roman"/>
-                <w:color w:val="000000"/>
-                <w:kern w:val="0"/>
-                <w:sz w:val="20"/>
-                <w:szCs w:val="20"/>
-                <w:lang w:eastAsia="zh-CN"/>
-              </w:rPr>
-              <w:t>Develop GUI to show the node part of the graphical view</w:t>
-            </w:r>
-          </w:p>
-        </w:tc>
-        <w:tc>
-          <w:tcPr>
-            <w:tcW w:w="0" w:type="auto"/>
-          </w:tcPr>
-          <w:p>
-            <w:pPr>
-              <w:widowControl/>
-              <w:jc w:val="left"/>
-              <w:cnfStyle w:val="000000000000" w:firstRow="0" w:lastRow="0" w:firstColumn="0" w:lastColumn="0" w:oddVBand="0" w:evenVBand="0" w:oddHBand="0" w:evenHBand="0" w:firstRowFirstColumn="0" w:firstRowLastColumn="0" w:lastRowFirstColumn="0" w:lastRowLastColumn="0"/>
-              <w:rPr>
-                <w:rFonts w:ascii="Times" w:eastAsia="Times New Roman" w:hAnsi="Times" w:cs="Times New Roman"/>
-                <w:color w:val="000000"/>
-                <w:kern w:val="0"/>
-                <w:sz w:val="20"/>
-                <w:szCs w:val="20"/>
-                <w:lang w:eastAsia="zh-CN"/>
-              </w:rPr>
-            </w:pPr>
-            <w:bookmarkStart w:id="6" w:name="OLE_LINK19"/>
-            <w:r>
-              <w:rPr>
-                <w:rFonts w:ascii="Times" w:eastAsia="Times New Roman" w:hAnsi="Times" w:cs="Times New Roman"/>
-                <w:color w:val="000000"/>
-                <w:kern w:val="0"/>
-                <w:sz w:val="20"/>
-                <w:szCs w:val="20"/>
-                <w:lang w:eastAsia="zh-CN"/>
-              </w:rPr>
-              <w:t>Feb 6, 2017</w:t>
-            </w:r>
-            <w:bookmarkEnd w:id="6"/>
-          </w:p>
-        </w:tc>
-        <w:tc>
-          <w:tcPr>
-            <w:tcW w:w="0" w:type="auto"/>
-          </w:tcPr>
-          <w:p>
-            <w:pPr>
-              <w:widowControl/>
-              <w:jc w:val="left"/>
-              <w:cnfStyle w:val="000000000000" w:firstRow="0" w:lastRow="0" w:firstColumn="0" w:lastColumn="0" w:oddVBand="0" w:evenVBand="0" w:oddHBand="0" w:evenHBand="0" w:firstRowFirstColumn="0" w:firstRowLastColumn="0" w:lastRowFirstColumn="0" w:lastRowLastColumn="0"/>
-              <w:rPr>
-                <w:rFonts w:ascii="Times" w:eastAsia="Times New Roman" w:hAnsi="Times" w:cs="Times New Roman"/>
-                <w:color w:val="000000"/>
-                <w:kern w:val="0"/>
-                <w:sz w:val="20"/>
-                <w:szCs w:val="20"/>
-                <w:lang w:eastAsia="zh-CN"/>
-              </w:rPr>
-            </w:pPr>
-          </w:p>
-        </w:tc>
-        <w:tc>
-          <w:tcPr>
-            <w:tcW w:w="0" w:type="auto"/>
-          </w:tcPr>
-          <w:p>
-            <w:pPr>
-              <w:widowControl/>
-              <w:jc w:val="left"/>
-              <w:cnfStyle w:val="000000000000" w:firstRow="0" w:lastRow="0" w:firstColumn="0" w:lastColumn="0" w:oddVBand="0" w:evenVBand="0" w:oddHBand="0" w:evenHBand="0" w:firstRowFirstColumn="0" w:firstRowLastColumn="0" w:lastRowFirstColumn="0" w:lastRowLastColumn="0"/>
-              <w:rPr>
-                <w:rFonts w:ascii="Times" w:eastAsia="Times New Roman" w:hAnsi="Times" w:cs="Times New Roman"/>
-                <w:color w:val="000000"/>
-                <w:kern w:val="0"/>
-                <w:sz w:val="20"/>
-                <w:szCs w:val="20"/>
-                <w:lang w:eastAsia="zh-CN"/>
-              </w:rPr>
-            </w:pPr>
-          </w:p>
-        </w:tc>
-        <w:tc>
-          <w:tcPr>
-            <w:tcW w:w="0" w:type="auto"/>
-          </w:tcPr>
-          <w:p>
-            <w:pPr>
-              <w:widowControl/>
-              <w:jc w:val="left"/>
-              <w:cnfStyle w:val="000000000000" w:firstRow="0" w:lastRow="0" w:firstColumn="0" w:lastColumn="0" w:oddVBand="0" w:evenVBand="0" w:oddHBand="0" w:evenHBand="0" w:firstRowFirstColumn="0" w:firstRowLastColumn="0" w:lastRowFirstColumn="0" w:lastRowLastColumn="0"/>
-              <w:rPr>
-                <w:rFonts w:ascii="Times" w:eastAsia="Times New Roman" w:hAnsi="Times" w:cs="Times New Roman"/>
-                <w:color w:val="000000"/>
-                <w:kern w:val="0"/>
-                <w:sz w:val="20"/>
-                <w:szCs w:val="20"/>
-                <w:lang w:eastAsia="zh-CN"/>
-              </w:rPr>
-            </w:pPr>
-            <w:r>
-              <w:rPr>
-                <w:rFonts w:ascii="Times" w:eastAsia="Times New Roman" w:hAnsi="Times" w:cs="Times New Roman"/>
-                <w:color w:val="000000"/>
-                <w:kern w:val="0"/>
-                <w:sz w:val="20"/>
-                <w:szCs w:val="20"/>
-                <w:lang w:eastAsia="zh-CN"/>
-              </w:rPr>
-              <w:t xml:space="preserve">Chaohui </w:t>
-            </w:r>
-          </w:p>
-        </w:tc>
-        <w:tc>
-          <w:tcPr>
-            <w:tcW w:w="0" w:type="auto"/>
-          </w:tcPr>
-          <w:p>
-            <w:pPr>
-              <w:widowControl/>
-              <w:jc w:val="left"/>
-              <w:cnfStyle w:val="000000000000" w:firstRow="0" w:lastRow="0" w:firstColumn="0" w:lastColumn="0" w:oddVBand="0" w:evenVBand="0" w:oddHBand="0" w:evenHBand="0" w:firstRowFirstColumn="0" w:firstRowLastColumn="0" w:lastRowFirstColumn="0" w:lastRowLastColumn="0"/>
-              <w:rPr>
-                <w:rFonts w:ascii="Times" w:eastAsia="Times New Roman" w:hAnsi="Times" w:cs="Times New Roman"/>
-                <w:color w:val="000000"/>
-                <w:kern w:val="0"/>
-                <w:sz w:val="20"/>
-                <w:szCs w:val="20"/>
-                <w:lang w:eastAsia="zh-CN"/>
-              </w:rPr>
-            </w:pPr>
-            <w:r>
-              <w:rPr>
-                <w:rFonts w:ascii="Times" w:eastAsia="Times New Roman" w:hAnsi="Times" w:cs="Times New Roman"/>
-                <w:color w:val="000000"/>
-                <w:kern w:val="0"/>
-                <w:sz w:val="20"/>
-                <w:szCs w:val="20"/>
-                <w:lang w:eastAsia="zh-CN"/>
-              </w:rPr>
-              <w:t>In Progress</w:t>
+              <w:t>6</w:t>
+            </w:r>
+          </w:p>
+        </w:tc>
+        <w:tc>
+          <w:tcPr>
+            <w:tcW w:w="0" w:type="auto"/>
+          </w:tcPr>
+          <w:p>
+            <w:pPr>
+              <w:widowControl/>
+              <w:jc w:val="left"/>
+              <w:cnfStyle w:val="000000000000" w:firstRow="0" w:lastRow="0" w:firstColumn="0" w:lastColumn="0" w:oddVBand="0" w:evenVBand="0" w:oddHBand="0" w:evenHBand="0" w:firstRowFirstColumn="0" w:firstRowLastColumn="0" w:lastRowFirstColumn="0" w:lastRowLastColumn="0"/>
+              <w:rPr>
+                <w:rFonts w:ascii="Times" w:eastAsia="Times New Roman" w:hAnsi="Times" w:cs="Times New Roman"/>
+                <w:color w:val="000000"/>
+                <w:kern w:val="0"/>
+                <w:sz w:val="20"/>
+                <w:szCs w:val="20"/>
+                <w:lang w:eastAsia="zh-CN"/>
+              </w:rPr>
+            </w:pPr>
+            <w:r>
+              <w:rPr>
+                <w:rFonts w:ascii="Times" w:eastAsia="Times New Roman" w:hAnsi="Times" w:cs="Times New Roman"/>
+                <w:color w:val="000000"/>
+                <w:kern w:val="0"/>
+                <w:sz w:val="20"/>
+                <w:szCs w:val="20"/>
+                <w:lang w:eastAsia="zh-CN"/>
+              </w:rPr>
+              <w:t>Develop GUI to show the details about the agents in each node in graphical view</w:t>
+            </w:r>
+          </w:p>
+        </w:tc>
+        <w:tc>
+          <w:tcPr>
+            <w:tcW w:w="0" w:type="auto"/>
+          </w:tcPr>
+          <w:p>
+            <w:pPr>
+              <w:widowControl/>
+              <w:jc w:val="left"/>
+              <w:cnfStyle w:val="000000000000" w:firstRow="0" w:lastRow="0" w:firstColumn="0" w:lastColumn="0" w:oddVBand="0" w:evenVBand="0" w:oddHBand="0" w:evenHBand="0" w:firstRowFirstColumn="0" w:firstRowLastColumn="0" w:lastRowFirstColumn="0" w:lastRowLastColumn="0"/>
+              <w:rPr>
+                <w:rFonts w:ascii="Times" w:eastAsia="Times New Roman" w:hAnsi="Times" w:cs="Times New Roman"/>
+                <w:color w:val="000000"/>
+                <w:kern w:val="0"/>
+                <w:sz w:val="20"/>
+                <w:szCs w:val="20"/>
+                <w:lang w:eastAsia="zh-CN"/>
+              </w:rPr>
+            </w:pPr>
+            <w:r>
+              <w:rPr>
+                <w:rFonts w:ascii="Times" w:eastAsia="Times New Roman" w:hAnsi="Times" w:cs="Times New Roman"/>
+                <w:color w:val="000000"/>
+                <w:kern w:val="0"/>
+                <w:sz w:val="20"/>
+                <w:szCs w:val="20"/>
+                <w:lang w:eastAsia="zh-CN"/>
+              </w:rPr>
+              <w:t>Jan 26</w:t>
+            </w:r>
+            <w:r>
+              <w:rPr>
+                <w:rFonts w:ascii="Times" w:eastAsia="Times New Roman" w:hAnsi="Times" w:cs="Times New Roman"/>
+                <w:color w:val="000000"/>
+                <w:kern w:val="0"/>
+                <w:sz w:val="20"/>
+                <w:szCs w:val="20"/>
+                <w:lang w:eastAsia="zh-CN"/>
+              </w:rPr>
+              <w:t>, 2017</w:t>
+            </w:r>
+          </w:p>
+        </w:tc>
+        <w:tc>
+          <w:tcPr>
+            <w:tcW w:w="0" w:type="auto"/>
+          </w:tcPr>
+          <w:p>
+            <w:pPr>
+              <w:widowControl/>
+              <w:jc w:val="left"/>
+              <w:cnfStyle w:val="000000000000" w:firstRow="0" w:lastRow="0" w:firstColumn="0" w:lastColumn="0" w:oddVBand="0" w:evenVBand="0" w:oddHBand="0" w:evenHBand="0" w:firstRowFirstColumn="0" w:firstRowLastColumn="0" w:lastRowFirstColumn="0" w:lastRowLastColumn="0"/>
+              <w:rPr>
+                <w:rFonts w:ascii="Times" w:eastAsia="Times New Roman" w:hAnsi="Times" w:cs="Times New Roman"/>
+                <w:color w:val="000000"/>
+                <w:kern w:val="0"/>
+                <w:sz w:val="20"/>
+                <w:szCs w:val="20"/>
+                <w:lang w:eastAsia="zh-CN"/>
+              </w:rPr>
+            </w:pPr>
+          </w:p>
+        </w:tc>
+        <w:tc>
+          <w:tcPr>
+            <w:tcW w:w="0" w:type="auto"/>
+          </w:tcPr>
+          <w:p>
+            <w:pPr>
+              <w:widowControl/>
+              <w:jc w:val="left"/>
+              <w:cnfStyle w:val="000000000000" w:firstRow="0" w:lastRow="0" w:firstColumn="0" w:lastColumn="0" w:oddVBand="0" w:evenVBand="0" w:oddHBand="0" w:evenHBand="0" w:firstRowFirstColumn="0" w:firstRowLastColumn="0" w:lastRowFirstColumn="0" w:lastRowLastColumn="0"/>
+              <w:rPr>
+                <w:rFonts w:ascii="Times" w:eastAsia="Times New Roman" w:hAnsi="Times" w:cs="Times New Roman"/>
+                <w:color w:val="000000"/>
+                <w:kern w:val="0"/>
+                <w:sz w:val="20"/>
+                <w:szCs w:val="20"/>
+                <w:lang w:eastAsia="zh-CN"/>
+              </w:rPr>
+            </w:pPr>
+          </w:p>
+        </w:tc>
+        <w:tc>
+          <w:tcPr>
+            <w:tcW w:w="0" w:type="auto"/>
+          </w:tcPr>
+          <w:p>
+            <w:pPr>
+              <w:widowControl/>
+              <w:jc w:val="left"/>
+              <w:cnfStyle w:val="000000000000" w:firstRow="0" w:lastRow="0" w:firstColumn="0" w:lastColumn="0" w:oddVBand="0" w:evenVBand="0" w:oddHBand="0" w:evenHBand="0" w:firstRowFirstColumn="0" w:firstRowLastColumn="0" w:lastRowFirstColumn="0" w:lastRowLastColumn="0"/>
+              <w:rPr>
+                <w:rFonts w:ascii="Times" w:eastAsia="Times New Roman" w:hAnsi="Times" w:cs="Times New Roman"/>
+                <w:color w:val="000000"/>
+                <w:kern w:val="0"/>
+                <w:sz w:val="20"/>
+                <w:szCs w:val="20"/>
+                <w:lang w:eastAsia="zh-CN"/>
+              </w:rPr>
+            </w:pPr>
+            <w:r>
+              <w:rPr>
+                <w:rFonts w:ascii="Times" w:eastAsia="Times New Roman" w:hAnsi="Times" w:cs="Times New Roman"/>
+                <w:color w:val="000000"/>
+                <w:kern w:val="0"/>
+                <w:sz w:val="20"/>
+                <w:szCs w:val="20"/>
+                <w:lang w:eastAsia="zh-CN"/>
+              </w:rPr>
+              <w:t>Chaohui</w:t>
+            </w:r>
+          </w:p>
+        </w:tc>
+        <w:tc>
+          <w:tcPr>
+            <w:tcW w:w="0" w:type="auto"/>
+          </w:tcPr>
+          <w:p>
+            <w:pPr>
+              <w:widowControl/>
+              <w:jc w:val="left"/>
+              <w:cnfStyle w:val="000000000000" w:firstRow="0" w:lastRow="0" w:firstColumn="0" w:lastColumn="0" w:oddVBand="0" w:evenVBand="0" w:oddHBand="0" w:evenHBand="0" w:firstRowFirstColumn="0" w:firstRowLastColumn="0" w:lastRowFirstColumn="0" w:lastRowLastColumn="0"/>
+              <w:rPr>
+                <w:rFonts w:ascii="Times" w:eastAsia="Times New Roman" w:hAnsi="Times" w:cs="Times New Roman"/>
+                <w:color w:val="000000"/>
+                <w:kern w:val="0"/>
+                <w:sz w:val="20"/>
+                <w:szCs w:val="20"/>
+                <w:lang w:eastAsia="zh-CN"/>
+              </w:rPr>
+            </w:pPr>
+            <w:r>
+              <w:rPr>
+                <w:rFonts w:ascii="Times" w:eastAsia="Times New Roman" w:hAnsi="Times" w:cs="Times New Roman"/>
+                <w:color w:val="000000"/>
+                <w:kern w:val="0"/>
+                <w:sz w:val="20"/>
+                <w:szCs w:val="20"/>
+                <w:lang w:eastAsia="zh-CN"/>
+              </w:rPr>
+              <w:t>Not started</w:t>
             </w:r>
           </w:p>
         </w:tc>
@@ -3570,140 +3603,151 @@
                 <w:szCs w:val="20"/>
                 <w:lang w:eastAsia="zh-CN"/>
               </w:rPr>
-              <w:t>5</w:t>
-            </w:r>
-          </w:p>
-        </w:tc>
-        <w:tc>
-          <w:tcPr>
-            <w:tcW w:w="0" w:type="auto"/>
-          </w:tcPr>
-          <w:p>
-            <w:pPr>
-              <w:widowControl/>
-              <w:jc w:val="left"/>
-              <w:cnfStyle w:val="000000100000" w:firstRow="0" w:lastRow="0" w:firstColumn="0" w:lastColumn="0" w:oddVBand="0" w:evenVBand="0" w:oddHBand="1" w:evenHBand="0" w:firstRowFirstColumn="0" w:firstRowLastColumn="0" w:lastRowFirstColumn="0" w:lastRowLastColumn="0"/>
-              <w:rPr>
-                <w:rFonts w:ascii="Times" w:eastAsia="Times New Roman" w:hAnsi="Times" w:cs="Times New Roman"/>
-                <w:color w:val="000000"/>
-                <w:kern w:val="0"/>
-                <w:sz w:val="20"/>
-                <w:szCs w:val="20"/>
-                <w:lang w:eastAsia="zh-CN"/>
-              </w:rPr>
-            </w:pPr>
-            <w:r>
-              <w:rPr>
-                <w:rFonts w:ascii="Times" w:eastAsia="Times New Roman" w:hAnsi="Times" w:cs="Times New Roman"/>
-                <w:color w:val="000000"/>
-                <w:kern w:val="0"/>
-                <w:sz w:val="20"/>
-                <w:szCs w:val="20"/>
-                <w:lang w:eastAsia="zh-CN"/>
-              </w:rPr>
-              <w:t>Develop GUI to show the edge part of graphical view</w:t>
-            </w:r>
-          </w:p>
-        </w:tc>
-        <w:tc>
-          <w:tcPr>
-            <w:tcW w:w="0" w:type="auto"/>
-          </w:tcPr>
-          <w:p>
-            <w:pPr>
-              <w:widowControl/>
-              <w:jc w:val="left"/>
-              <w:cnfStyle w:val="000000100000" w:firstRow="0" w:lastRow="0" w:firstColumn="0" w:lastColumn="0" w:oddVBand="0" w:evenVBand="0" w:oddHBand="1" w:evenHBand="0" w:firstRowFirstColumn="0" w:firstRowLastColumn="0" w:lastRowFirstColumn="0" w:lastRowLastColumn="0"/>
-              <w:rPr>
-                <w:rFonts w:ascii="Times" w:eastAsia="Times New Roman" w:hAnsi="Times" w:cs="Times New Roman"/>
-                <w:color w:val="000000"/>
-                <w:kern w:val="0"/>
-                <w:sz w:val="20"/>
-                <w:szCs w:val="20"/>
-                <w:lang w:eastAsia="zh-CN"/>
-              </w:rPr>
-            </w:pPr>
-            <w:r>
-              <w:rPr>
-                <w:rFonts w:ascii="Times" w:eastAsia="Times New Roman" w:hAnsi="Times" w:cs="Times New Roman"/>
-                <w:color w:val="000000"/>
-                <w:kern w:val="0"/>
-                <w:sz w:val="20"/>
-                <w:szCs w:val="20"/>
-                <w:lang w:eastAsia="zh-CN"/>
-              </w:rPr>
-              <w:t>Feb 6, 2017</w:t>
-            </w:r>
-          </w:p>
-        </w:tc>
-        <w:tc>
-          <w:tcPr>
-            <w:tcW w:w="0" w:type="auto"/>
-          </w:tcPr>
-          <w:p>
-            <w:pPr>
-              <w:widowControl/>
-              <w:jc w:val="left"/>
-              <w:cnfStyle w:val="000000100000" w:firstRow="0" w:lastRow="0" w:firstColumn="0" w:lastColumn="0" w:oddVBand="0" w:evenVBand="0" w:oddHBand="1" w:evenHBand="0" w:firstRowFirstColumn="0" w:firstRowLastColumn="0" w:lastRowFirstColumn="0" w:lastRowLastColumn="0"/>
-              <w:rPr>
-                <w:rFonts w:ascii="Times" w:eastAsia="Times New Roman" w:hAnsi="Times" w:cs="Times New Roman"/>
-                <w:color w:val="000000"/>
-                <w:kern w:val="0"/>
-                <w:sz w:val="20"/>
-                <w:szCs w:val="20"/>
-                <w:lang w:eastAsia="zh-CN"/>
-              </w:rPr>
-            </w:pPr>
-          </w:p>
-        </w:tc>
-        <w:tc>
-          <w:tcPr>
-            <w:tcW w:w="0" w:type="auto"/>
-          </w:tcPr>
-          <w:p>
-            <w:pPr>
-              <w:widowControl/>
-              <w:jc w:val="left"/>
-              <w:cnfStyle w:val="000000100000" w:firstRow="0" w:lastRow="0" w:firstColumn="0" w:lastColumn="0" w:oddVBand="0" w:evenVBand="0" w:oddHBand="1" w:evenHBand="0" w:firstRowFirstColumn="0" w:firstRowLastColumn="0" w:lastRowFirstColumn="0" w:lastRowLastColumn="0"/>
-              <w:rPr>
-                <w:rFonts w:ascii="Times" w:eastAsia="Times New Roman" w:hAnsi="Times" w:cs="Times New Roman"/>
-                <w:color w:val="000000"/>
-                <w:kern w:val="0"/>
-                <w:sz w:val="20"/>
-                <w:szCs w:val="20"/>
-                <w:lang w:eastAsia="zh-CN"/>
-              </w:rPr>
-            </w:pPr>
-          </w:p>
-        </w:tc>
-        <w:tc>
-          <w:tcPr>
-            <w:tcW w:w="0" w:type="auto"/>
-          </w:tcPr>
-          <w:p>
-            <w:pPr>
-              <w:widowControl/>
-              <w:jc w:val="left"/>
-              <w:cnfStyle w:val="000000100000" w:firstRow="0" w:lastRow="0" w:firstColumn="0" w:lastColumn="0" w:oddVBand="0" w:evenVBand="0" w:oddHBand="1" w:evenHBand="0" w:firstRowFirstColumn="0" w:firstRowLastColumn="0" w:lastRowFirstColumn="0" w:lastRowLastColumn="0"/>
-              <w:rPr>
-                <w:rFonts w:ascii="Times" w:eastAsia="Times New Roman" w:hAnsi="Times" w:cs="Times New Roman"/>
-                <w:color w:val="000000"/>
-                <w:kern w:val="0"/>
-                <w:sz w:val="20"/>
-                <w:szCs w:val="20"/>
-                <w:lang w:eastAsia="zh-CN"/>
-              </w:rPr>
-            </w:pPr>
-            <w:r>
-              <w:rPr>
-                <w:rFonts w:ascii="Times" w:eastAsia="Times New Roman" w:hAnsi="Times" w:cs="Times New Roman"/>
-                <w:color w:val="000000"/>
-                <w:kern w:val="0"/>
-                <w:sz w:val="20"/>
-                <w:szCs w:val="20"/>
-                <w:lang w:eastAsia="zh-CN"/>
-              </w:rPr>
-              <w:t>Chaohui</w:t>
+              <w:t>6</w:t>
+            </w:r>
+          </w:p>
+        </w:tc>
+        <w:tc>
+          <w:tcPr>
+            <w:tcW w:w="0" w:type="auto"/>
+          </w:tcPr>
+          <w:p>
+            <w:pPr>
+              <w:widowControl/>
+              <w:jc w:val="left"/>
+              <w:cnfStyle w:val="000000100000" w:firstRow="0" w:lastRow="0" w:firstColumn="0" w:lastColumn="0" w:oddVBand="0" w:evenVBand="0" w:oddHBand="1" w:evenHBand="0" w:firstRowFirstColumn="0" w:firstRowLastColumn="0" w:lastRowFirstColumn="0" w:lastRowLastColumn="0"/>
+              <w:rPr>
+                <w:rFonts w:ascii="Times" w:eastAsia="Times New Roman" w:hAnsi="Times" w:cs="Times New Roman"/>
+                <w:color w:val="000000"/>
+                <w:kern w:val="0"/>
+                <w:sz w:val="20"/>
+                <w:szCs w:val="20"/>
+                <w:lang w:eastAsia="zh-CN"/>
+              </w:rPr>
+            </w:pPr>
+            <w:r>
+              <w:rPr>
+                <w:rFonts w:ascii="Times" w:eastAsia="Times New Roman" w:hAnsi="Times" w:cs="Times New Roman"/>
+                <w:color w:val="000000"/>
+                <w:kern w:val="0"/>
+                <w:sz w:val="20"/>
+                <w:szCs w:val="20"/>
+                <w:lang w:eastAsia="zh-CN"/>
+              </w:rPr>
+              <w:t>Develop GUI to show the trace of an agent of one history run</w:t>
+            </w:r>
+          </w:p>
+        </w:tc>
+        <w:tc>
+          <w:tcPr>
+            <w:tcW w:w="0" w:type="auto"/>
+          </w:tcPr>
+          <w:p>
+            <w:pPr>
+              <w:widowControl/>
+              <w:jc w:val="left"/>
+              <w:cnfStyle w:val="000000100000" w:firstRow="0" w:lastRow="0" w:firstColumn="0" w:lastColumn="0" w:oddVBand="0" w:evenVBand="0" w:oddHBand="1" w:evenHBand="0" w:firstRowFirstColumn="0" w:firstRowLastColumn="0" w:lastRowFirstColumn="0" w:lastRowLastColumn="0"/>
+              <w:rPr>
+                <w:rFonts w:ascii="Times" w:eastAsia="Times New Roman" w:hAnsi="Times" w:cs="Times New Roman"/>
+                <w:color w:val="000000"/>
+                <w:kern w:val="0"/>
+                <w:sz w:val="20"/>
+                <w:szCs w:val="20"/>
+                <w:lang w:eastAsia="zh-CN"/>
+              </w:rPr>
+            </w:pPr>
+            <w:r>
+              <w:rPr>
+                <w:rFonts w:ascii="Times" w:eastAsia="Times New Roman" w:hAnsi="Times" w:cs="Times New Roman"/>
+                <w:color w:val="000000"/>
+                <w:kern w:val="0"/>
+                <w:sz w:val="20"/>
+                <w:szCs w:val="20"/>
+                <w:lang w:eastAsia="zh-CN"/>
+              </w:rPr>
+              <w:t>Jan 29</w:t>
+            </w:r>
+            <w:r>
+              <w:rPr>
+                <w:rFonts w:ascii="Times" w:eastAsia="Times New Roman" w:hAnsi="Times" w:cs="Times New Roman"/>
+                <w:color w:val="000000"/>
+                <w:kern w:val="0"/>
+                <w:sz w:val="20"/>
+                <w:szCs w:val="20"/>
+                <w:lang w:eastAsia="zh-CN"/>
+              </w:rPr>
+              <w:t>, 2017</w:t>
+            </w:r>
+          </w:p>
+        </w:tc>
+        <w:tc>
+          <w:tcPr>
+            <w:tcW w:w="0" w:type="auto"/>
+          </w:tcPr>
+          <w:p>
+            <w:pPr>
+              <w:widowControl/>
+              <w:jc w:val="left"/>
+              <w:cnfStyle w:val="000000100000" w:firstRow="0" w:lastRow="0" w:firstColumn="0" w:lastColumn="0" w:oddVBand="0" w:evenVBand="0" w:oddHBand="1" w:evenHBand="0" w:firstRowFirstColumn="0" w:firstRowLastColumn="0" w:lastRowFirstColumn="0" w:lastRowLastColumn="0"/>
+              <w:rPr>
+                <w:rFonts w:ascii="Times" w:eastAsia="Times New Roman" w:hAnsi="Times" w:cs="Times New Roman"/>
+                <w:color w:val="000000"/>
+                <w:kern w:val="0"/>
+                <w:sz w:val="20"/>
+                <w:szCs w:val="20"/>
+                <w:lang w:eastAsia="zh-CN"/>
+              </w:rPr>
+            </w:pPr>
+          </w:p>
+        </w:tc>
+        <w:tc>
+          <w:tcPr>
+            <w:tcW w:w="0" w:type="auto"/>
+          </w:tcPr>
+          <w:p>
+            <w:pPr>
+              <w:widowControl/>
+              <w:jc w:val="left"/>
+              <w:cnfStyle w:val="000000100000" w:firstRow="0" w:lastRow="0" w:firstColumn="0" w:lastColumn="0" w:oddVBand="0" w:evenVBand="0" w:oddHBand="1" w:evenHBand="0" w:firstRowFirstColumn="0" w:firstRowLastColumn="0" w:lastRowFirstColumn="0" w:lastRowLastColumn="0"/>
+              <w:rPr>
+                <w:rFonts w:ascii="Times" w:eastAsia="Times New Roman" w:hAnsi="Times" w:cs="Times New Roman"/>
+                <w:color w:val="000000"/>
+                <w:kern w:val="0"/>
+                <w:sz w:val="20"/>
+                <w:szCs w:val="20"/>
+                <w:lang w:eastAsia="zh-CN"/>
+              </w:rPr>
+            </w:pPr>
+          </w:p>
+        </w:tc>
+        <w:tc>
+          <w:tcPr>
+            <w:tcW w:w="0" w:type="auto"/>
+          </w:tcPr>
+          <w:p>
+            <w:pPr>
+              <w:widowControl/>
+              <w:jc w:val="left"/>
+              <w:cnfStyle w:val="000000100000" w:firstRow="0" w:lastRow="0" w:firstColumn="0" w:lastColumn="0" w:oddVBand="0" w:evenVBand="0" w:oddHBand="1" w:evenHBand="0" w:firstRowFirstColumn="0" w:firstRowLastColumn="0" w:lastRowFirstColumn="0" w:lastRowLastColumn="0"/>
+              <w:rPr>
+                <w:rFonts w:ascii="Times" w:eastAsia="Times New Roman" w:hAnsi="Times" w:cs="Times New Roman"/>
+                <w:color w:val="000000"/>
+                <w:kern w:val="0"/>
+                <w:sz w:val="20"/>
+                <w:szCs w:val="20"/>
+                <w:lang w:eastAsia="zh-CN"/>
+              </w:rPr>
+            </w:pPr>
+            <w:r>
+              <w:rPr>
+                <w:rFonts w:ascii="Times" w:eastAsia="Times New Roman" w:hAnsi="Times" w:cs="Times New Roman"/>
+                <w:color w:val="000000"/>
+                <w:kern w:val="0"/>
+                <w:sz w:val="20"/>
+                <w:szCs w:val="20"/>
+                <w:lang w:eastAsia="zh-CN"/>
+              </w:rPr>
+              <w:t>Yifan</w:t>
             </w:r>
           </w:p>
         </w:tc>
@@ -3812,152 +3856,156 @@
                 <w:szCs w:val="20"/>
                 <w:lang w:eastAsia="zh-CN"/>
               </w:rPr>
-              <w:t>6</w:t>
-            </w:r>
-          </w:p>
-        </w:tc>
-        <w:tc>
-          <w:tcPr>
-            <w:tcW w:w="0" w:type="auto"/>
-          </w:tcPr>
-          <w:p>
-            <w:pPr>
-              <w:widowControl/>
-              <w:jc w:val="left"/>
-              <w:cnfStyle w:val="000000000000" w:firstRow="0" w:lastRow="0" w:firstColumn="0" w:lastColumn="0" w:oddVBand="0" w:evenVBand="0" w:oddHBand="0" w:evenHBand="0" w:firstRowFirstColumn="0" w:firstRowLastColumn="0" w:lastRowFirstColumn="0" w:lastRowLastColumn="0"/>
-              <w:rPr>
-                <w:rFonts w:ascii="Times" w:eastAsia="Times New Roman" w:hAnsi="Times" w:cs="Times New Roman"/>
-                <w:color w:val="000000"/>
-                <w:kern w:val="0"/>
-                <w:sz w:val="20"/>
-                <w:szCs w:val="20"/>
-                <w:lang w:eastAsia="zh-CN"/>
-              </w:rPr>
-            </w:pPr>
-            <w:r>
-              <w:rPr>
-                <w:rFonts w:ascii="Times" w:eastAsia="Times New Roman" w:hAnsi="Times" w:cs="Times New Roman"/>
-                <w:color w:val="000000"/>
-                <w:kern w:val="0"/>
-                <w:sz w:val="20"/>
-                <w:szCs w:val="20"/>
-                <w:lang w:eastAsia="zh-CN"/>
-              </w:rPr>
-              <w:t>Develop GUI to show the details about the agents in each node in graphical view</w:t>
-            </w:r>
-          </w:p>
-        </w:tc>
-        <w:tc>
-          <w:tcPr>
-            <w:tcW w:w="0" w:type="auto"/>
-          </w:tcPr>
-          <w:p>
-            <w:pPr>
-              <w:widowControl/>
-              <w:jc w:val="left"/>
-              <w:cnfStyle w:val="000000000000" w:firstRow="0" w:lastRow="0" w:firstColumn="0" w:lastColumn="0" w:oddVBand="0" w:evenVBand="0" w:oddHBand="0" w:evenHBand="0" w:firstRowFirstColumn="0" w:firstRowLastColumn="0" w:lastRowFirstColumn="0" w:lastRowLastColumn="0"/>
-              <w:rPr>
-                <w:rFonts w:ascii="Times" w:eastAsia="Times New Roman" w:hAnsi="Times" w:cs="Times New Roman"/>
-                <w:color w:val="000000"/>
-                <w:kern w:val="0"/>
-                <w:sz w:val="20"/>
-                <w:szCs w:val="20"/>
-                <w:lang w:eastAsia="zh-CN"/>
-              </w:rPr>
-            </w:pPr>
-            <w:r>
-              <w:rPr>
-                <w:rFonts w:ascii="Times" w:eastAsia="Times New Roman" w:hAnsi="Times" w:cs="Times New Roman"/>
-                <w:color w:val="000000"/>
-                <w:kern w:val="0"/>
-                <w:sz w:val="20"/>
-                <w:szCs w:val="20"/>
-                <w:lang w:eastAsia="zh-CN"/>
-              </w:rPr>
-              <w:t>Jan 26</w:t>
-            </w:r>
-            <w:r>
-              <w:rPr>
-                <w:rFonts w:ascii="Times" w:eastAsia="Times New Roman" w:hAnsi="Times" w:cs="Times New Roman"/>
-                <w:color w:val="000000"/>
-                <w:kern w:val="0"/>
-                <w:sz w:val="20"/>
-                <w:szCs w:val="20"/>
-                <w:lang w:eastAsia="zh-CN"/>
-              </w:rPr>
-              <w:t>, 2017</w:t>
-            </w:r>
-          </w:p>
-        </w:tc>
-        <w:tc>
-          <w:tcPr>
-            <w:tcW w:w="0" w:type="auto"/>
-          </w:tcPr>
-          <w:p>
-            <w:pPr>
-              <w:widowControl/>
-              <w:jc w:val="left"/>
-              <w:cnfStyle w:val="000000000000" w:firstRow="0" w:lastRow="0" w:firstColumn="0" w:lastColumn="0" w:oddVBand="0" w:evenVBand="0" w:oddHBand="0" w:evenHBand="0" w:firstRowFirstColumn="0" w:firstRowLastColumn="0" w:lastRowFirstColumn="0" w:lastRowLastColumn="0"/>
-              <w:rPr>
-                <w:rFonts w:ascii="Times" w:eastAsia="Times New Roman" w:hAnsi="Times" w:cs="Times New Roman"/>
-                <w:color w:val="000000"/>
-                <w:kern w:val="0"/>
-                <w:sz w:val="20"/>
-                <w:szCs w:val="20"/>
-                <w:lang w:eastAsia="zh-CN"/>
-              </w:rPr>
-            </w:pPr>
-          </w:p>
-        </w:tc>
-        <w:tc>
-          <w:tcPr>
-            <w:tcW w:w="0" w:type="auto"/>
-          </w:tcPr>
-          <w:p>
-            <w:pPr>
-              <w:widowControl/>
-              <w:jc w:val="left"/>
-              <w:cnfStyle w:val="000000000000" w:firstRow="0" w:lastRow="0" w:firstColumn="0" w:lastColumn="0" w:oddVBand="0" w:evenVBand="0" w:oddHBand="0" w:evenHBand="0" w:firstRowFirstColumn="0" w:firstRowLastColumn="0" w:lastRowFirstColumn="0" w:lastRowLastColumn="0"/>
-              <w:rPr>
-                <w:rFonts w:ascii="Times" w:eastAsia="Times New Roman" w:hAnsi="Times" w:cs="Times New Roman"/>
-                <w:color w:val="000000"/>
-                <w:kern w:val="0"/>
-                <w:sz w:val="20"/>
-                <w:szCs w:val="20"/>
-                <w:lang w:eastAsia="zh-CN"/>
-              </w:rPr>
-            </w:pPr>
-          </w:p>
-        </w:tc>
-        <w:tc>
-          <w:tcPr>
-            <w:tcW w:w="0" w:type="auto"/>
-          </w:tcPr>
-          <w:p>
-            <w:pPr>
-              <w:widowControl/>
-              <w:jc w:val="left"/>
-              <w:cnfStyle w:val="000000000000" w:firstRow="0" w:lastRow="0" w:firstColumn="0" w:lastColumn="0" w:oddVBand="0" w:evenVBand="0" w:oddHBand="0" w:evenHBand="0" w:firstRowFirstColumn="0" w:firstRowLastColumn="0" w:lastRowFirstColumn="0" w:lastRowLastColumn="0"/>
-              <w:rPr>
-                <w:rFonts w:ascii="Times" w:eastAsia="Times New Roman" w:hAnsi="Times" w:cs="Times New Roman"/>
-                <w:color w:val="000000"/>
-                <w:kern w:val="0"/>
-                <w:sz w:val="20"/>
-                <w:szCs w:val="20"/>
-                <w:lang w:eastAsia="zh-CN"/>
-              </w:rPr>
-            </w:pPr>
-            <w:r>
-              <w:rPr>
-                <w:rFonts w:ascii="Times" w:eastAsia="Times New Roman" w:hAnsi="Times" w:cs="Times New Roman"/>
-                <w:color w:val="000000"/>
-                <w:kern w:val="0"/>
-                <w:sz w:val="20"/>
-                <w:szCs w:val="20"/>
-                <w:lang w:eastAsia="zh-CN"/>
-              </w:rPr>
-              <w:t>Chaohui</w:t>
-            </w:r>
+              <w:t>7</w:t>
+            </w:r>
+          </w:p>
+        </w:tc>
+        <w:tc>
+          <w:tcPr>
+            <w:tcW w:w="0" w:type="auto"/>
+          </w:tcPr>
+          <w:p>
+            <w:pPr>
+              <w:widowControl/>
+              <w:jc w:val="left"/>
+              <w:cnfStyle w:val="000000000000" w:firstRow="0" w:lastRow="0" w:firstColumn="0" w:lastColumn="0" w:oddVBand="0" w:evenVBand="0" w:oddHBand="0" w:evenHBand="0" w:firstRowFirstColumn="0" w:firstRowLastColumn="0" w:lastRowFirstColumn="0" w:lastRowLastColumn="0"/>
+              <w:rPr>
+                <w:rFonts w:ascii="Times" w:eastAsia="Times New Roman" w:hAnsi="Times" w:cs="Times New Roman"/>
+                <w:color w:val="000000"/>
+                <w:kern w:val="0"/>
+                <w:sz w:val="20"/>
+                <w:szCs w:val="20"/>
+                <w:lang w:eastAsia="zh-CN"/>
+              </w:rPr>
+            </w:pPr>
+            <w:r>
+              <w:rPr>
+                <w:rFonts w:ascii="Times" w:eastAsia="Times New Roman" w:hAnsi="Times" w:cs="Times New Roman"/>
+                <w:color w:val="000000"/>
+                <w:kern w:val="0"/>
+                <w:sz w:val="20"/>
+                <w:szCs w:val="20"/>
+                <w:lang w:eastAsia="zh-CN"/>
+              </w:rPr>
+              <w:t xml:space="preserve">Implement patrol algorithm </w:t>
+            </w:r>
+          </w:p>
+        </w:tc>
+        <w:tc>
+          <w:tcPr>
+            <w:tcW w:w="0" w:type="auto"/>
+          </w:tcPr>
+          <w:p>
+            <w:pPr>
+              <w:widowControl/>
+              <w:jc w:val="left"/>
+              <w:cnfStyle w:val="000000000000" w:firstRow="0" w:lastRow="0" w:firstColumn="0" w:lastColumn="0" w:oddVBand="0" w:evenVBand="0" w:oddHBand="0" w:evenHBand="0" w:firstRowFirstColumn="0" w:firstRowLastColumn="0" w:lastRowFirstColumn="0" w:lastRowLastColumn="0"/>
+              <w:rPr>
+                <w:rFonts w:ascii="Times" w:eastAsia="Times New Roman" w:hAnsi="Times" w:cs="Times New Roman"/>
+                <w:color w:val="000000"/>
+                <w:kern w:val="0"/>
+                <w:sz w:val="20"/>
+                <w:szCs w:val="20"/>
+                <w:lang w:eastAsia="zh-CN"/>
+              </w:rPr>
+            </w:pPr>
+            <w:r>
+              <w:rPr>
+                <w:rFonts w:ascii="Times" w:eastAsia="Times New Roman" w:hAnsi="Times" w:cs="Times New Roman"/>
+                <w:color w:val="000000"/>
+                <w:kern w:val="0"/>
+                <w:sz w:val="20"/>
+                <w:szCs w:val="20"/>
+                <w:lang w:eastAsia="zh-CN"/>
+              </w:rPr>
+              <w:t>Jan 26, 2017</w:t>
+            </w:r>
+          </w:p>
+        </w:tc>
+        <w:tc>
+          <w:tcPr>
+            <w:tcW w:w="0" w:type="auto"/>
+          </w:tcPr>
+          <w:p>
+            <w:pPr>
+              <w:widowControl/>
+              <w:jc w:val="left"/>
+              <w:cnfStyle w:val="000000000000" w:firstRow="0" w:lastRow="0" w:firstColumn="0" w:lastColumn="0" w:oddVBand="0" w:evenVBand="0" w:oddHBand="0" w:evenHBand="0" w:firstRowFirstColumn="0" w:firstRowLastColumn="0" w:lastRowFirstColumn="0" w:lastRowLastColumn="0"/>
+              <w:rPr>
+                <w:rFonts w:ascii="Times" w:eastAsia="Times New Roman" w:hAnsi="Times" w:cs="Times New Roman"/>
+                <w:color w:val="000000"/>
+                <w:kern w:val="0"/>
+                <w:sz w:val="20"/>
+                <w:szCs w:val="20"/>
+                <w:lang w:eastAsia="zh-CN"/>
+              </w:rPr>
+            </w:pPr>
+          </w:p>
+        </w:tc>
+        <w:tc>
+          <w:tcPr>
+            <w:tcW w:w="0" w:type="auto"/>
+          </w:tcPr>
+          <w:p>
+            <w:pPr>
+              <w:widowControl/>
+              <w:jc w:val="left"/>
+              <w:cnfStyle w:val="000000000000" w:firstRow="0" w:lastRow="0" w:firstColumn="0" w:lastColumn="0" w:oddVBand="0" w:evenVBand="0" w:oddHBand="0" w:evenHBand="0" w:firstRowFirstColumn="0" w:firstRowLastColumn="0" w:lastRowFirstColumn="0" w:lastRowLastColumn="0"/>
+              <w:rPr>
+                <w:rFonts w:ascii="Times" w:eastAsia="Times New Roman" w:hAnsi="Times" w:cs="Times New Roman"/>
+                <w:color w:val="000000"/>
+                <w:kern w:val="0"/>
+                <w:sz w:val="20"/>
+                <w:szCs w:val="20"/>
+                <w:lang w:eastAsia="zh-CN"/>
+              </w:rPr>
+            </w:pPr>
+          </w:p>
+        </w:tc>
+        <w:tc>
+          <w:tcPr>
+            <w:tcW w:w="0" w:type="auto"/>
+          </w:tcPr>
+          <w:p>
+            <w:pPr>
+              <w:widowControl/>
+              <w:jc w:val="left"/>
+              <w:cnfStyle w:val="000000000000" w:firstRow="0" w:lastRow="0" w:firstColumn="0" w:lastColumn="0" w:oddVBand="0" w:evenVBand="0" w:oddHBand="0" w:evenHBand="0" w:firstRowFirstColumn="0" w:firstRowLastColumn="0" w:lastRowFirstColumn="0" w:lastRowLastColumn="0"/>
+              <w:rPr>
+                <w:rFonts w:ascii="Times" w:eastAsia="Times New Roman" w:hAnsi="Times" w:cs="Times New Roman"/>
+                <w:color w:val="000000"/>
+                <w:kern w:val="0"/>
+                <w:sz w:val="20"/>
+                <w:szCs w:val="20"/>
+                <w:lang w:eastAsia="zh-CN"/>
+              </w:rPr>
+            </w:pPr>
+            <w:r>
+              <w:rPr>
+                <w:rFonts w:ascii="Times" w:eastAsia="Times New Roman" w:hAnsi="Times" w:cs="Times New Roman"/>
+                <w:color w:val="000000"/>
+                <w:kern w:val="0"/>
+                <w:sz w:val="20"/>
+                <w:szCs w:val="20"/>
+                <w:lang w:eastAsia="zh-CN"/>
+              </w:rPr>
+              <w:t>Sheng Zhang</w:t>
+            </w:r>
+          </w:p>
+          <w:p>
+            <w:pPr>
+              <w:widowControl/>
+              <w:jc w:val="left"/>
+              <w:cnfStyle w:val="000000000000" w:firstRow="0" w:lastRow="0" w:firstColumn="0" w:lastColumn="0" w:oddVBand="0" w:evenVBand="0" w:oddHBand="0" w:evenHBand="0" w:firstRowFirstColumn="0" w:firstRowLastColumn="0" w:lastRowFirstColumn="0" w:lastRowLastColumn="0"/>
+              <w:rPr>
+                <w:rFonts w:ascii="Times" w:eastAsia="Times New Roman" w:hAnsi="Times" w:cs="Times New Roman"/>
+                <w:color w:val="000000"/>
+                <w:kern w:val="0"/>
+                <w:sz w:val="20"/>
+                <w:szCs w:val="20"/>
+                <w:lang w:eastAsia="zh-CN"/>
+              </w:rPr>
+            </w:pPr>
           </w:p>
         </w:tc>
         <w:tc>
@@ -4067,151 +4115,151 @@
                 <w:szCs w:val="20"/>
                 <w:lang w:eastAsia="zh-CN"/>
               </w:rPr>
-              <w:t>6</w:t>
-            </w:r>
-          </w:p>
-        </w:tc>
-        <w:tc>
-          <w:tcPr>
-            <w:tcW w:w="0" w:type="auto"/>
-          </w:tcPr>
-          <w:p>
-            <w:pPr>
-              <w:widowControl/>
-              <w:jc w:val="left"/>
-              <w:cnfStyle w:val="000000100000" w:firstRow="0" w:lastRow="0" w:firstColumn="0" w:lastColumn="0" w:oddVBand="0" w:evenVBand="0" w:oddHBand="1" w:evenHBand="0" w:firstRowFirstColumn="0" w:firstRowLastColumn="0" w:lastRowFirstColumn="0" w:lastRowLastColumn="0"/>
-              <w:rPr>
-                <w:rFonts w:ascii="Times" w:eastAsia="Times New Roman" w:hAnsi="Times" w:cs="Times New Roman"/>
-                <w:color w:val="000000"/>
-                <w:kern w:val="0"/>
-                <w:sz w:val="20"/>
-                <w:szCs w:val="20"/>
-                <w:lang w:eastAsia="zh-CN"/>
-              </w:rPr>
-            </w:pPr>
-            <w:r>
-              <w:rPr>
-                <w:rFonts w:ascii="Times" w:eastAsia="Times New Roman" w:hAnsi="Times" w:cs="Times New Roman"/>
-                <w:color w:val="000000"/>
-                <w:kern w:val="0"/>
-                <w:sz w:val="20"/>
-                <w:szCs w:val="20"/>
-                <w:lang w:eastAsia="zh-CN"/>
-              </w:rPr>
-              <w:t>Develop GUI to show the trace of an agent of one history run</w:t>
-            </w:r>
-          </w:p>
-        </w:tc>
-        <w:tc>
-          <w:tcPr>
-            <w:tcW w:w="0" w:type="auto"/>
-          </w:tcPr>
-          <w:p>
-            <w:pPr>
-              <w:widowControl/>
-              <w:jc w:val="left"/>
-              <w:cnfStyle w:val="000000100000" w:firstRow="0" w:lastRow="0" w:firstColumn="0" w:lastColumn="0" w:oddVBand="0" w:evenVBand="0" w:oddHBand="1" w:evenHBand="0" w:firstRowFirstColumn="0" w:firstRowLastColumn="0" w:lastRowFirstColumn="0" w:lastRowLastColumn="0"/>
-              <w:rPr>
-                <w:rFonts w:ascii="Times" w:eastAsia="Times New Roman" w:hAnsi="Times" w:cs="Times New Roman"/>
-                <w:color w:val="000000"/>
-                <w:kern w:val="0"/>
-                <w:sz w:val="20"/>
-                <w:szCs w:val="20"/>
-                <w:lang w:eastAsia="zh-CN"/>
-              </w:rPr>
-            </w:pPr>
-            <w:r>
-              <w:rPr>
-                <w:rFonts w:ascii="Times" w:eastAsia="Times New Roman" w:hAnsi="Times" w:cs="Times New Roman"/>
-                <w:color w:val="000000"/>
-                <w:kern w:val="0"/>
-                <w:sz w:val="20"/>
-                <w:szCs w:val="20"/>
-                <w:lang w:eastAsia="zh-CN"/>
-              </w:rPr>
-              <w:t>Jan 29</w:t>
-            </w:r>
-            <w:r>
-              <w:rPr>
-                <w:rFonts w:ascii="Times" w:eastAsia="Times New Roman" w:hAnsi="Times" w:cs="Times New Roman"/>
-                <w:color w:val="000000"/>
-                <w:kern w:val="0"/>
-                <w:sz w:val="20"/>
-                <w:szCs w:val="20"/>
-                <w:lang w:eastAsia="zh-CN"/>
-              </w:rPr>
-              <w:t>, 2017</w:t>
-            </w:r>
-          </w:p>
-        </w:tc>
-        <w:tc>
-          <w:tcPr>
-            <w:tcW w:w="0" w:type="auto"/>
-          </w:tcPr>
-          <w:p>
-            <w:pPr>
-              <w:widowControl/>
-              <w:jc w:val="left"/>
-              <w:cnfStyle w:val="000000100000" w:firstRow="0" w:lastRow="0" w:firstColumn="0" w:lastColumn="0" w:oddVBand="0" w:evenVBand="0" w:oddHBand="1" w:evenHBand="0" w:firstRowFirstColumn="0" w:firstRowLastColumn="0" w:lastRowFirstColumn="0" w:lastRowLastColumn="0"/>
-              <w:rPr>
-                <w:rFonts w:ascii="Times" w:eastAsia="Times New Roman" w:hAnsi="Times" w:cs="Times New Roman"/>
-                <w:color w:val="000000"/>
-                <w:kern w:val="0"/>
-                <w:sz w:val="20"/>
-                <w:szCs w:val="20"/>
-                <w:lang w:eastAsia="zh-CN"/>
-              </w:rPr>
-            </w:pPr>
-          </w:p>
-        </w:tc>
-        <w:tc>
-          <w:tcPr>
-            <w:tcW w:w="0" w:type="auto"/>
-          </w:tcPr>
-          <w:p>
-            <w:pPr>
-              <w:widowControl/>
-              <w:jc w:val="left"/>
-              <w:cnfStyle w:val="000000100000" w:firstRow="0" w:lastRow="0" w:firstColumn="0" w:lastColumn="0" w:oddVBand="0" w:evenVBand="0" w:oddHBand="1" w:evenHBand="0" w:firstRowFirstColumn="0" w:firstRowLastColumn="0" w:lastRowFirstColumn="0" w:lastRowLastColumn="0"/>
-              <w:rPr>
-                <w:rFonts w:ascii="Times" w:eastAsia="Times New Roman" w:hAnsi="Times" w:cs="Times New Roman"/>
-                <w:color w:val="000000"/>
-                <w:kern w:val="0"/>
-                <w:sz w:val="20"/>
-                <w:szCs w:val="20"/>
-                <w:lang w:eastAsia="zh-CN"/>
-              </w:rPr>
-            </w:pPr>
-          </w:p>
-        </w:tc>
-        <w:tc>
-          <w:tcPr>
-            <w:tcW w:w="0" w:type="auto"/>
-          </w:tcPr>
-          <w:p>
-            <w:pPr>
-              <w:widowControl/>
-              <w:jc w:val="left"/>
-              <w:cnfStyle w:val="000000100000" w:firstRow="0" w:lastRow="0" w:firstColumn="0" w:lastColumn="0" w:oddVBand="0" w:evenVBand="0" w:oddHBand="1" w:evenHBand="0" w:firstRowFirstColumn="0" w:firstRowLastColumn="0" w:lastRowFirstColumn="0" w:lastRowLastColumn="0"/>
-              <w:rPr>
-                <w:rFonts w:ascii="Times" w:eastAsia="Times New Roman" w:hAnsi="Times" w:cs="Times New Roman"/>
-                <w:color w:val="000000"/>
-                <w:kern w:val="0"/>
-                <w:sz w:val="20"/>
-                <w:szCs w:val="20"/>
-                <w:lang w:eastAsia="zh-CN"/>
-              </w:rPr>
-            </w:pPr>
-            <w:r>
-              <w:rPr>
-                <w:rFonts w:ascii="Times" w:eastAsia="Times New Roman" w:hAnsi="Times" w:cs="Times New Roman"/>
-                <w:color w:val="000000"/>
-                <w:kern w:val="0"/>
-                <w:sz w:val="20"/>
-                <w:szCs w:val="20"/>
-                <w:lang w:eastAsia="zh-CN"/>
-              </w:rPr>
-              <w:t>Yifan</w:t>
+              <w:t>7</w:t>
+            </w:r>
+          </w:p>
+        </w:tc>
+        <w:tc>
+          <w:tcPr>
+            <w:tcW w:w="0" w:type="auto"/>
+          </w:tcPr>
+          <w:p>
+            <w:pPr>
+              <w:widowControl/>
+              <w:jc w:val="left"/>
+              <w:cnfStyle w:val="000000100000" w:firstRow="0" w:lastRow="0" w:firstColumn="0" w:lastColumn="0" w:oddVBand="0" w:evenVBand="0" w:oddHBand="1" w:evenHBand="0" w:firstRowFirstColumn="0" w:firstRowLastColumn="0" w:lastRowFirstColumn="0" w:lastRowLastColumn="0"/>
+              <w:rPr>
+                <w:rFonts w:ascii="Times" w:eastAsia="Times New Roman" w:hAnsi="Times" w:cs="Times New Roman"/>
+                <w:color w:val="000000"/>
+                <w:kern w:val="0"/>
+                <w:sz w:val="20"/>
+                <w:szCs w:val="20"/>
+                <w:lang w:eastAsia="zh-CN"/>
+              </w:rPr>
+            </w:pPr>
+            <w:r>
+              <w:rPr>
+                <w:rFonts w:ascii="Times" w:eastAsia="Times New Roman" w:hAnsi="Times" w:cs="Times New Roman"/>
+                <w:color w:val="000000"/>
+                <w:kern w:val="0"/>
+                <w:sz w:val="20"/>
+                <w:szCs w:val="20"/>
+                <w:lang w:eastAsia="zh-CN"/>
+              </w:rPr>
+              <w:t>Run the algorithm step by step</w:t>
+            </w:r>
+          </w:p>
+        </w:tc>
+        <w:tc>
+          <w:tcPr>
+            <w:tcW w:w="0" w:type="auto"/>
+          </w:tcPr>
+          <w:p>
+            <w:pPr>
+              <w:widowControl/>
+              <w:jc w:val="left"/>
+              <w:cnfStyle w:val="000000100000" w:firstRow="0" w:lastRow="0" w:firstColumn="0" w:lastColumn="0" w:oddVBand="0" w:evenVBand="0" w:oddHBand="1" w:evenHBand="0" w:firstRowFirstColumn="0" w:firstRowLastColumn="0" w:lastRowFirstColumn="0" w:lastRowLastColumn="0"/>
+              <w:rPr>
+                <w:rFonts w:ascii="Times" w:eastAsia="Times New Roman" w:hAnsi="Times" w:cs="Times New Roman"/>
+                <w:color w:val="000000"/>
+                <w:kern w:val="0"/>
+                <w:sz w:val="20"/>
+                <w:szCs w:val="20"/>
+                <w:lang w:eastAsia="zh-CN"/>
+              </w:rPr>
+            </w:pPr>
+            <w:r>
+              <w:rPr>
+                <w:rFonts w:ascii="Times" w:eastAsia="Times New Roman" w:hAnsi="Times" w:cs="Times New Roman"/>
+                <w:color w:val="000000"/>
+                <w:kern w:val="0"/>
+                <w:sz w:val="20"/>
+                <w:szCs w:val="20"/>
+                <w:lang w:eastAsia="zh-CN"/>
+              </w:rPr>
+              <w:t xml:space="preserve">Feb </w:t>
+            </w:r>
+            <w:r>
+              <w:rPr>
+                <w:rFonts w:ascii="Times" w:eastAsia="Times New Roman" w:hAnsi="Times" w:cs="Times New Roman"/>
+                <w:color w:val="000000"/>
+                <w:kern w:val="0"/>
+                <w:sz w:val="20"/>
+                <w:szCs w:val="20"/>
+                <w:lang w:eastAsia="zh-CN"/>
+              </w:rPr>
+              <w:t>6, 2017</w:t>
+            </w:r>
+          </w:p>
+        </w:tc>
+        <w:tc>
+          <w:tcPr>
+            <w:tcW w:w="0" w:type="auto"/>
+          </w:tcPr>
+          <w:p>
+            <w:pPr>
+              <w:widowControl/>
+              <w:jc w:val="left"/>
+              <w:cnfStyle w:val="000000100000" w:firstRow="0" w:lastRow="0" w:firstColumn="0" w:lastColumn="0" w:oddVBand="0" w:evenVBand="0" w:oddHBand="1" w:evenHBand="0" w:firstRowFirstColumn="0" w:firstRowLastColumn="0" w:lastRowFirstColumn="0" w:lastRowLastColumn="0"/>
+              <w:rPr>
+                <w:rFonts w:ascii="Times" w:eastAsia="Times New Roman" w:hAnsi="Times" w:cs="Times New Roman"/>
+                <w:color w:val="000000"/>
+                <w:kern w:val="0"/>
+                <w:sz w:val="20"/>
+                <w:szCs w:val="20"/>
+                <w:lang w:eastAsia="zh-CN"/>
+              </w:rPr>
+            </w:pPr>
+          </w:p>
+        </w:tc>
+        <w:tc>
+          <w:tcPr>
+            <w:tcW w:w="0" w:type="auto"/>
+          </w:tcPr>
+          <w:p>
+            <w:pPr>
+              <w:widowControl/>
+              <w:jc w:val="left"/>
+              <w:cnfStyle w:val="000000100000" w:firstRow="0" w:lastRow="0" w:firstColumn="0" w:lastColumn="0" w:oddVBand="0" w:evenVBand="0" w:oddHBand="1" w:evenHBand="0" w:firstRowFirstColumn="0" w:firstRowLastColumn="0" w:lastRowFirstColumn="0" w:lastRowLastColumn="0"/>
+              <w:rPr>
+                <w:rFonts w:ascii="Times" w:eastAsia="Times New Roman" w:hAnsi="Times" w:cs="Times New Roman"/>
+                <w:color w:val="000000"/>
+                <w:kern w:val="0"/>
+                <w:sz w:val="20"/>
+                <w:szCs w:val="20"/>
+                <w:lang w:eastAsia="zh-CN"/>
+              </w:rPr>
+            </w:pPr>
+          </w:p>
+        </w:tc>
+        <w:tc>
+          <w:tcPr>
+            <w:tcW w:w="0" w:type="auto"/>
+          </w:tcPr>
+          <w:p>
+            <w:pPr>
+              <w:widowControl/>
+              <w:jc w:val="left"/>
+              <w:cnfStyle w:val="000000100000" w:firstRow="0" w:lastRow="0" w:firstColumn="0" w:lastColumn="0" w:oddVBand="0" w:evenVBand="0" w:oddHBand="1" w:evenHBand="0" w:firstRowFirstColumn="0" w:firstRowLastColumn="0" w:lastRowFirstColumn="0" w:lastRowLastColumn="0"/>
+              <w:rPr>
+                <w:rFonts w:ascii="Times" w:eastAsia="Times New Roman" w:hAnsi="Times" w:cs="Times New Roman"/>
+                <w:color w:val="000000"/>
+                <w:kern w:val="0"/>
+                <w:sz w:val="20"/>
+                <w:szCs w:val="20"/>
+                <w:lang w:eastAsia="zh-CN"/>
+              </w:rPr>
+            </w:pPr>
+            <w:r>
+              <w:rPr>
+                <w:rFonts w:ascii="Times" w:eastAsia="Times New Roman" w:hAnsi="Times" w:cs="Times New Roman"/>
+                <w:color w:val="000000"/>
+                <w:kern w:val="0"/>
+                <w:sz w:val="20"/>
+                <w:szCs w:val="20"/>
+                <w:lang w:eastAsia="zh-CN"/>
+              </w:rPr>
+              <w:t>Sheng Zhang</w:t>
             </w:r>
           </w:p>
         </w:tc>
@@ -4351,38 +4399,38 @@
                 <w:szCs w:val="20"/>
                 <w:lang w:eastAsia="zh-CN"/>
               </w:rPr>
-              <w:t xml:space="preserve">Implement patrol algorithm </w:t>
-            </w:r>
-          </w:p>
-        </w:tc>
-        <w:tc>
-          <w:tcPr>
-            <w:tcW w:w="0" w:type="auto"/>
-          </w:tcPr>
-          <w:p>
-            <w:pPr>
-              <w:widowControl/>
-              <w:jc w:val="left"/>
-              <w:cnfStyle w:val="000000000000" w:firstRow="0" w:lastRow="0" w:firstColumn="0" w:lastColumn="0" w:oddVBand="0" w:evenVBand="0" w:oddHBand="0" w:evenHBand="0" w:firstRowFirstColumn="0" w:firstRowLastColumn="0" w:lastRowFirstColumn="0" w:lastRowLastColumn="0"/>
-              <w:rPr>
-                <w:rFonts w:ascii="Times" w:eastAsia="Times New Roman" w:hAnsi="Times" w:cs="Times New Roman"/>
-                <w:color w:val="000000"/>
-                <w:kern w:val="0"/>
-                <w:sz w:val="20"/>
-                <w:szCs w:val="20"/>
-                <w:lang w:eastAsia="zh-CN"/>
-              </w:rPr>
-            </w:pPr>
-            <w:r>
-              <w:rPr>
-                <w:rFonts w:ascii="Times" w:eastAsia="Times New Roman" w:hAnsi="Times" w:cs="Times New Roman"/>
-                <w:color w:val="000000"/>
-                <w:kern w:val="0"/>
-                <w:sz w:val="20"/>
-                <w:szCs w:val="20"/>
-                <w:lang w:eastAsia="zh-CN"/>
-              </w:rPr>
-              <w:t>Jan 26, 2017</w:t>
+              <w:t>Run the algorithm for a fixed number of steps</w:t>
+            </w:r>
+          </w:p>
+        </w:tc>
+        <w:tc>
+          <w:tcPr>
+            <w:tcW w:w="0" w:type="auto"/>
+          </w:tcPr>
+          <w:p>
+            <w:pPr>
+              <w:widowControl/>
+              <w:jc w:val="left"/>
+              <w:cnfStyle w:val="000000000000" w:firstRow="0" w:lastRow="0" w:firstColumn="0" w:lastColumn="0" w:oddVBand="0" w:evenVBand="0" w:oddHBand="0" w:evenHBand="0" w:firstRowFirstColumn="0" w:firstRowLastColumn="0" w:lastRowFirstColumn="0" w:lastRowLastColumn="0"/>
+              <w:rPr>
+                <w:rFonts w:ascii="Times" w:eastAsia="Times New Roman" w:hAnsi="Times" w:cs="Times New Roman"/>
+                <w:color w:val="000000"/>
+                <w:kern w:val="0"/>
+                <w:sz w:val="20"/>
+                <w:szCs w:val="20"/>
+                <w:lang w:eastAsia="zh-CN"/>
+              </w:rPr>
+            </w:pPr>
+            <w:r>
+              <w:rPr>
+                <w:rFonts w:ascii="Times" w:eastAsia="Times New Roman" w:hAnsi="Times" w:cs="Times New Roman"/>
+                <w:color w:val="000000"/>
+                <w:kern w:val="0"/>
+                <w:sz w:val="20"/>
+                <w:szCs w:val="20"/>
+                <w:lang w:eastAsia="zh-CN"/>
+              </w:rPr>
+              <w:t>Feb 6, 2017</w:t>
             </w:r>
           </w:p>
         </w:tc>
@@ -4455,21 +4503,6 @@
               </w:rPr>
               <w:t>Sheng Zhang</w:t>
             </w:r>
-          </w:p>
-          <w:p>
-            <w:pPr>
-              <w:widowControl/>
-              <w:jc w:val="left"/>
-              <w:cnfStyle w:val="000000000000" w:firstRow="0" w:lastRow="0" w:firstColumn="0" w:lastColumn="0" w:oddVBand="0" w:evenVBand="0" w:oddHBand="0" w:evenHBand="0" w:firstRowFirstColumn="0" w:firstRowLastColumn="0" w:lastRowFirstColumn="0" w:lastRowLastColumn="0"/>
-              <w:rPr>
-                <w:rFonts w:ascii="Times" w:eastAsia="Times New Roman" w:hAnsi="Times" w:cs="Times New Roman"/>
-                <w:color w:val="000000"/>
-                <w:kern w:val="0"/>
-                <w:sz w:val="20"/>
-                <w:szCs w:val="20"/>
-                <w:lang w:eastAsia="zh-CN"/>
-              </w:rPr>
-            </w:pPr>
           </w:p>
         </w:tc>
         <w:tc>
@@ -4609,7 +4642,7 @@
                 <w:szCs w:val="20"/>
                 <w:lang w:eastAsia="zh-CN"/>
               </w:rPr>
-              <w:t>Run the algorithm step by step</w:t>
+              <w:t>Develop GUI to show the status of each step execution of the algorithm</w:t>
             </w:r>
           </w:p>
         </w:tc>
@@ -4722,7 +4755,7 @@
                 <w:szCs w:val="20"/>
                 <w:lang w:eastAsia="zh-CN"/>
               </w:rPr>
-              <w:t>Sheng Zhang</w:t>
+              <w:t>Yifan</w:t>
             </w:r>
           </w:p>
         </w:tc>
@@ -4862,7 +4895,7 @@
                 <w:szCs w:val="20"/>
                 <w:lang w:eastAsia="zh-CN"/>
               </w:rPr>
-              <w:t>Run the algorithm for a fixed number of steps</w:t>
+              <w:t>Develop the GUI portion of block view to show the status of a fixed steps execution of the algorithm</w:t>
             </w:r>
           </w:p>
         </w:tc>
@@ -4964,7 +4997,7 @@
                 <w:szCs w:val="20"/>
                 <w:lang w:eastAsia="zh-CN"/>
               </w:rPr>
-              <w:t>Sheng Zhang</w:t>
+              <w:t>Yifan</w:t>
             </w:r>
           </w:p>
         </w:tc>
@@ -5094,49 +5127,49 @@
                 <w:szCs w:val="20"/>
                 <w:lang w:eastAsia="zh-CN"/>
               </w:rPr>
-              <w:t>Develop GUI to show the status of each step execution of the algorithm</w:t>
-            </w:r>
-          </w:p>
-        </w:tc>
-        <w:tc>
-          <w:tcPr>
-            <w:tcW w:w="0" w:type="auto"/>
-          </w:tcPr>
-          <w:p>
-            <w:pPr>
-              <w:widowControl/>
-              <w:jc w:val="left"/>
-              <w:cnfStyle w:val="000000100000" w:firstRow="0" w:lastRow="0" w:firstColumn="0" w:lastColumn="0" w:oddVBand="0" w:evenVBand="0" w:oddHBand="1" w:evenHBand="0" w:firstRowFirstColumn="0" w:firstRowLastColumn="0" w:lastRowFirstColumn="0" w:lastRowLastColumn="0"/>
-              <w:rPr>
-                <w:rFonts w:ascii="Times" w:eastAsia="Times New Roman" w:hAnsi="Times" w:cs="Times New Roman"/>
-                <w:color w:val="000000"/>
-                <w:kern w:val="0"/>
-                <w:sz w:val="20"/>
-                <w:szCs w:val="20"/>
-                <w:lang w:eastAsia="zh-CN"/>
-              </w:rPr>
-            </w:pPr>
-            <w:r>
-              <w:rPr>
-                <w:rFonts w:ascii="Times" w:eastAsia="Times New Roman" w:hAnsi="Times" w:cs="Times New Roman"/>
-                <w:color w:val="000000"/>
-                <w:kern w:val="0"/>
-                <w:sz w:val="20"/>
-                <w:szCs w:val="20"/>
-                <w:lang w:eastAsia="zh-CN"/>
-              </w:rPr>
-              <w:t xml:space="preserve">Feb </w:t>
-            </w:r>
-            <w:r>
-              <w:rPr>
-                <w:rFonts w:ascii="Times" w:eastAsia="Times New Roman" w:hAnsi="Times" w:cs="Times New Roman"/>
-                <w:color w:val="000000"/>
-                <w:kern w:val="0"/>
-                <w:sz w:val="20"/>
-                <w:szCs w:val="20"/>
-                <w:lang w:eastAsia="zh-CN"/>
-              </w:rPr>
-              <w:t>6, 2017</w:t>
+              <w:t xml:space="preserve">Develop the GUI portion of block view provide options for user to choose run the algorithm step by step or </w:t>
+            </w:r>
+            <w:r>
+              <w:rPr>
+                <w:rFonts w:ascii="Times" w:eastAsia="Times New Roman" w:hAnsi="Times" w:cs="Times New Roman"/>
+                <w:color w:val="000000"/>
+                <w:kern w:val="0"/>
+                <w:sz w:val="20"/>
+                <w:szCs w:val="20"/>
+                <w:lang w:eastAsia="zh-CN"/>
+              </w:rPr>
+              <w:t>execute the algorithm for a fixed number of times/steps</w:t>
+            </w:r>
+          </w:p>
+        </w:tc>
+        <w:tc>
+          <w:tcPr>
+            <w:tcW w:w="0" w:type="auto"/>
+          </w:tcPr>
+          <w:p>
+            <w:pPr>
+              <w:widowControl/>
+              <w:jc w:val="left"/>
+              <w:cnfStyle w:val="000000100000" w:firstRow="0" w:lastRow="0" w:firstColumn="0" w:lastColumn="0" w:oddVBand="0" w:evenVBand="0" w:oddHBand="1" w:evenHBand="0" w:firstRowFirstColumn="0" w:firstRowLastColumn="0" w:lastRowFirstColumn="0" w:lastRowLastColumn="0"/>
+              <w:rPr>
+                <w:rFonts w:ascii="Times" w:eastAsia="Times New Roman" w:hAnsi="Times" w:cs="Times New Roman"/>
+                <w:color w:val="000000"/>
+                <w:kern w:val="0"/>
+                <w:sz w:val="20"/>
+                <w:szCs w:val="20"/>
+                <w:lang w:eastAsia="zh-CN"/>
+              </w:rPr>
+            </w:pPr>
+            <w:r>
+              <w:rPr>
+                <w:rFonts w:ascii="Times" w:eastAsia="Times New Roman" w:hAnsi="Times" w:cs="Times New Roman"/>
+                <w:color w:val="000000"/>
+                <w:kern w:val="0"/>
+                <w:sz w:val="20"/>
+                <w:szCs w:val="20"/>
+                <w:lang w:eastAsia="zh-CN"/>
+              </w:rPr>
+              <w:t>Jan 26, 2017</w:t>
             </w:r>
           </w:p>
         </w:tc>
@@ -5347,109 +5380,131 @@
                 <w:szCs w:val="20"/>
                 <w:lang w:eastAsia="zh-CN"/>
               </w:rPr>
-              <w:t>Develop the GUI portion of block view to show the status of a fixed steps execution of the algorithm</w:t>
-            </w:r>
-          </w:p>
-        </w:tc>
-        <w:tc>
-          <w:tcPr>
-            <w:tcW w:w="0" w:type="auto"/>
-          </w:tcPr>
-          <w:p>
-            <w:pPr>
-              <w:widowControl/>
-              <w:jc w:val="left"/>
-              <w:cnfStyle w:val="000000000000" w:firstRow="0" w:lastRow="0" w:firstColumn="0" w:lastColumn="0" w:oddVBand="0" w:evenVBand="0" w:oddHBand="0" w:evenHBand="0" w:firstRowFirstColumn="0" w:firstRowLastColumn="0" w:lastRowFirstColumn="0" w:lastRowLastColumn="0"/>
-              <w:rPr>
-                <w:rFonts w:ascii="Times" w:eastAsia="Times New Roman" w:hAnsi="Times" w:cs="Times New Roman"/>
-                <w:color w:val="000000"/>
-                <w:kern w:val="0"/>
-                <w:sz w:val="20"/>
-                <w:szCs w:val="20"/>
-                <w:lang w:eastAsia="zh-CN"/>
-              </w:rPr>
-            </w:pPr>
-            <w:r>
-              <w:rPr>
-                <w:rFonts w:ascii="Times" w:eastAsia="Times New Roman" w:hAnsi="Times" w:cs="Times New Roman"/>
-                <w:color w:val="000000"/>
-                <w:kern w:val="0"/>
-                <w:sz w:val="20"/>
-                <w:szCs w:val="20"/>
-                <w:lang w:eastAsia="zh-CN"/>
-              </w:rPr>
-              <w:t>Feb 6, 2017</w:t>
-            </w:r>
-          </w:p>
-        </w:tc>
-        <w:tc>
-          <w:tcPr>
-            <w:tcW w:w="0" w:type="auto"/>
-          </w:tcPr>
-          <w:p>
-            <w:pPr>
-              <w:widowControl/>
-              <w:jc w:val="left"/>
-              <w:cnfStyle w:val="000000000000" w:firstRow="0" w:lastRow="0" w:firstColumn="0" w:lastColumn="0" w:oddVBand="0" w:evenVBand="0" w:oddHBand="0" w:evenHBand="0" w:firstRowFirstColumn="0" w:firstRowLastColumn="0" w:lastRowFirstColumn="0" w:lastRowLastColumn="0"/>
-              <w:rPr>
-                <w:rFonts w:ascii="Times" w:eastAsia="Times New Roman" w:hAnsi="Times" w:cs="Times New Roman"/>
-                <w:color w:val="000000"/>
-                <w:kern w:val="0"/>
-                <w:sz w:val="20"/>
-                <w:szCs w:val="20"/>
-                <w:lang w:eastAsia="zh-CN"/>
-              </w:rPr>
-            </w:pPr>
-          </w:p>
-        </w:tc>
-        <w:tc>
-          <w:tcPr>
-            <w:tcW w:w="0" w:type="auto"/>
-          </w:tcPr>
-          <w:p>
-            <w:pPr>
-              <w:widowControl/>
-              <w:jc w:val="left"/>
-              <w:cnfStyle w:val="000000000000" w:firstRow="0" w:lastRow="0" w:firstColumn="0" w:lastColumn="0" w:oddVBand="0" w:evenVBand="0" w:oddHBand="0" w:evenHBand="0" w:firstRowFirstColumn="0" w:firstRowLastColumn="0" w:lastRowFirstColumn="0" w:lastRowLastColumn="0"/>
-              <w:rPr>
-                <w:rFonts w:ascii="Times" w:eastAsia="Times New Roman" w:hAnsi="Times" w:cs="Times New Roman"/>
-                <w:color w:val="000000"/>
-                <w:kern w:val="0"/>
-                <w:sz w:val="20"/>
-                <w:szCs w:val="20"/>
-                <w:lang w:eastAsia="zh-CN"/>
-              </w:rPr>
-            </w:pPr>
-          </w:p>
-        </w:tc>
-        <w:tc>
-          <w:tcPr>
-            <w:tcW w:w="0" w:type="auto"/>
-          </w:tcPr>
-          <w:p>
-            <w:pPr>
-              <w:widowControl/>
-              <w:jc w:val="left"/>
-              <w:cnfStyle w:val="000000000000" w:firstRow="0" w:lastRow="0" w:firstColumn="0" w:lastColumn="0" w:oddVBand="0" w:evenVBand="0" w:oddHBand="0" w:evenHBand="0" w:firstRowFirstColumn="0" w:firstRowLastColumn="0" w:lastRowFirstColumn="0" w:lastRowLastColumn="0"/>
-              <w:rPr>
-                <w:rFonts w:ascii="Times" w:eastAsia="Times New Roman" w:hAnsi="Times" w:cs="Times New Roman"/>
-                <w:color w:val="000000"/>
-                <w:kern w:val="0"/>
-                <w:sz w:val="20"/>
-                <w:szCs w:val="20"/>
-                <w:lang w:eastAsia="zh-CN"/>
-              </w:rPr>
-            </w:pPr>
-            <w:r>
-              <w:rPr>
-                <w:rFonts w:ascii="Times" w:eastAsia="Times New Roman" w:hAnsi="Times" w:cs="Times New Roman"/>
-                <w:color w:val="000000"/>
-                <w:kern w:val="0"/>
-                <w:sz w:val="20"/>
-                <w:szCs w:val="20"/>
-                <w:lang w:eastAsia="zh-CN"/>
-              </w:rPr>
-              <w:t>Yifan</w:t>
+              <w:t xml:space="preserve">Develop the GUI portion of </w:t>
+            </w:r>
+            <w:r>
+              <w:rPr>
+                <w:rFonts w:ascii="Times" w:eastAsia="Times New Roman" w:hAnsi="Times" w:cs="Times New Roman"/>
+                <w:color w:val="000000"/>
+                <w:kern w:val="0"/>
+                <w:sz w:val="20"/>
+                <w:szCs w:val="20"/>
+                <w:lang w:eastAsia="zh-CN"/>
+              </w:rPr>
+              <w:t xml:space="preserve">graphical </w:t>
+            </w:r>
+            <w:r>
+              <w:rPr>
+                <w:rFonts w:ascii="Times" w:eastAsia="Times New Roman" w:hAnsi="Times" w:cs="Times New Roman"/>
+                <w:color w:val="000000"/>
+                <w:kern w:val="0"/>
+                <w:sz w:val="20"/>
+                <w:szCs w:val="20"/>
+                <w:lang w:eastAsia="zh-CN"/>
+              </w:rPr>
+              <w:t>view to show the status of a fixed steps execution of the algorithm</w:t>
+            </w:r>
+          </w:p>
+        </w:tc>
+        <w:tc>
+          <w:tcPr>
+            <w:tcW w:w="0" w:type="auto"/>
+          </w:tcPr>
+          <w:p>
+            <w:pPr>
+              <w:widowControl/>
+              <w:jc w:val="left"/>
+              <w:cnfStyle w:val="000000000000" w:firstRow="0" w:lastRow="0" w:firstColumn="0" w:lastColumn="0" w:oddVBand="0" w:evenVBand="0" w:oddHBand="0" w:evenHBand="0" w:firstRowFirstColumn="0" w:firstRowLastColumn="0" w:lastRowFirstColumn="0" w:lastRowLastColumn="0"/>
+              <w:rPr>
+                <w:rFonts w:ascii="Times" w:eastAsia="Times New Roman" w:hAnsi="Times" w:cs="Times New Roman"/>
+                <w:color w:val="000000"/>
+                <w:kern w:val="0"/>
+                <w:sz w:val="20"/>
+                <w:szCs w:val="20"/>
+                <w:lang w:eastAsia="zh-CN"/>
+              </w:rPr>
+            </w:pPr>
+            <w:r>
+              <w:rPr>
+                <w:rFonts w:ascii="Times" w:eastAsia="Times New Roman" w:hAnsi="Times" w:cs="Times New Roman"/>
+                <w:color w:val="000000"/>
+                <w:kern w:val="0"/>
+                <w:sz w:val="20"/>
+                <w:szCs w:val="20"/>
+                <w:lang w:eastAsia="zh-CN"/>
+              </w:rPr>
+              <w:t>Jan 26, 2017</w:t>
+            </w:r>
+          </w:p>
+        </w:tc>
+        <w:tc>
+          <w:tcPr>
+            <w:tcW w:w="0" w:type="auto"/>
+          </w:tcPr>
+          <w:p>
+            <w:pPr>
+              <w:widowControl/>
+              <w:jc w:val="left"/>
+              <w:cnfStyle w:val="000000000000" w:firstRow="0" w:lastRow="0" w:firstColumn="0" w:lastColumn="0" w:oddVBand="0" w:evenVBand="0" w:oddHBand="0" w:evenHBand="0" w:firstRowFirstColumn="0" w:firstRowLastColumn="0" w:lastRowFirstColumn="0" w:lastRowLastColumn="0"/>
+              <w:rPr>
+                <w:rFonts w:ascii="Times" w:eastAsia="Times New Roman" w:hAnsi="Times" w:cs="Times New Roman"/>
+                <w:color w:val="000000"/>
+                <w:kern w:val="0"/>
+                <w:sz w:val="20"/>
+                <w:szCs w:val="20"/>
+                <w:lang w:eastAsia="zh-CN"/>
+              </w:rPr>
+            </w:pPr>
+          </w:p>
+        </w:tc>
+        <w:tc>
+          <w:tcPr>
+            <w:tcW w:w="0" w:type="auto"/>
+          </w:tcPr>
+          <w:p>
+            <w:pPr>
+              <w:widowControl/>
+              <w:jc w:val="left"/>
+              <w:cnfStyle w:val="000000000000" w:firstRow="0" w:lastRow="0" w:firstColumn="0" w:lastColumn="0" w:oddVBand="0" w:evenVBand="0" w:oddHBand="0" w:evenHBand="0" w:firstRowFirstColumn="0" w:firstRowLastColumn="0" w:lastRowFirstColumn="0" w:lastRowLastColumn="0"/>
+              <w:rPr>
+                <w:rFonts w:ascii="Times" w:eastAsia="Times New Roman" w:hAnsi="Times" w:cs="Times New Roman"/>
+                <w:color w:val="000000"/>
+                <w:kern w:val="0"/>
+                <w:sz w:val="20"/>
+                <w:szCs w:val="20"/>
+                <w:lang w:eastAsia="zh-CN"/>
+              </w:rPr>
+            </w:pPr>
+          </w:p>
+        </w:tc>
+        <w:tc>
+          <w:tcPr>
+            <w:tcW w:w="0" w:type="auto"/>
+          </w:tcPr>
+          <w:p>
+            <w:pPr>
+              <w:widowControl/>
+              <w:jc w:val="left"/>
+              <w:cnfStyle w:val="000000000000" w:firstRow="0" w:lastRow="0" w:firstColumn="0" w:lastColumn="0" w:oddVBand="0" w:evenVBand="0" w:oddHBand="0" w:evenHBand="0" w:firstRowFirstColumn="0" w:firstRowLastColumn="0" w:lastRowFirstColumn="0" w:lastRowLastColumn="0"/>
+              <w:rPr>
+                <w:rFonts w:ascii="Times" w:eastAsia="Times New Roman" w:hAnsi="Times" w:cs="Times New Roman"/>
+                <w:color w:val="000000"/>
+                <w:kern w:val="0"/>
+                <w:sz w:val="20"/>
+                <w:szCs w:val="20"/>
+                <w:lang w:eastAsia="zh-CN"/>
+              </w:rPr>
+            </w:pPr>
+            <w:r>
+              <w:rPr>
+                <w:rFonts w:ascii="Times" w:eastAsia="Times New Roman" w:hAnsi="Times" w:cs="Times New Roman"/>
+                <w:color w:val="000000"/>
+                <w:kern w:val="0"/>
+                <w:sz w:val="20"/>
+                <w:szCs w:val="20"/>
+                <w:lang w:eastAsia="zh-CN"/>
+              </w:rPr>
+              <w:t>Chaohui</w:t>
             </w:r>
           </w:p>
         </w:tc>
@@ -5590,7 +5645,7 @@
                 <w:szCs w:val="20"/>
                 <w:lang w:eastAsia="zh-CN"/>
               </w:rPr>
-              <w:t xml:space="preserve">Develop the GUI portion of block view provide options for user to choose run the algorithm step by step or </w:t>
+              <w:t xml:space="preserve">Develop the GUI portion of graphical view provide options for user to choose run the algorithm step by step or </w:t>
             </w:r>
             <w:r>
               <w:rPr>
@@ -5703,7 +5758,7 @@
                 <w:szCs w:val="20"/>
                 <w:lang w:eastAsia="zh-CN"/>
               </w:rPr>
-              <w:t>Yifan</w:t>
+              <w:t>Chaohui</w:t>
             </w:r>
           </w:p>
         </w:tc>
@@ -5843,29 +5898,29 @@
                 <w:szCs w:val="20"/>
                 <w:lang w:eastAsia="zh-CN"/>
               </w:rPr>
-              <w:t xml:space="preserve">Develop the GUI portion of </w:t>
-            </w:r>
-            <w:r>
-              <w:rPr>
-                <w:rFonts w:ascii="Times" w:eastAsia="Times New Roman" w:hAnsi="Times" w:cs="Times New Roman"/>
-                <w:color w:val="000000"/>
-                <w:kern w:val="0"/>
-                <w:sz w:val="20"/>
-                <w:szCs w:val="20"/>
-                <w:lang w:eastAsia="zh-CN"/>
-              </w:rPr>
-              <w:t xml:space="preserve">graphical </w:t>
-            </w:r>
-            <w:r>
-              <w:rPr>
-                <w:rFonts w:ascii="Times" w:eastAsia="Times New Roman" w:hAnsi="Times" w:cs="Times New Roman"/>
-                <w:color w:val="000000"/>
-                <w:kern w:val="0"/>
-                <w:sz w:val="20"/>
-                <w:szCs w:val="20"/>
-                <w:lang w:eastAsia="zh-CN"/>
-              </w:rPr>
-              <w:t>view to show the status of a fixed steps execution of the algorithm</w:t>
+              <w:t xml:space="preserve">Set up DB </w:t>
+            </w:r>
+            <w:r>
+              <w:rPr>
+                <w:rFonts w:ascii="Times" w:eastAsia="Times New Roman" w:hAnsi="Times" w:cs="Times New Roman"/>
+                <w:color w:val="000000"/>
+                <w:kern w:val="0"/>
+                <w:sz w:val="20"/>
+                <w:szCs w:val="20"/>
+                <w:lang w:eastAsia="zh-CN"/>
+              </w:rPr>
+              <w:t>for storing </w:t>
+            </w:r>
+            <w:r>
+              <w:rPr>
+                <w:rFonts w:ascii="Times" w:eastAsia="Times New Roman" w:hAnsi="Times" w:cs="Times New Roman"/>
+                <w:color w:val="000000"/>
+                <w:kern w:val="0"/>
+                <w:sz w:val="20"/>
+                <w:szCs w:val="20"/>
+                <w:lang w:eastAsia="zh-CN"/>
+              </w:rPr>
+              <w:t>run information</w:t>
             </w:r>
           </w:p>
         </w:tc>
@@ -6077,151 +6132,151 @@
                 <w:szCs w:val="20"/>
                 <w:lang w:eastAsia="zh-CN"/>
               </w:rPr>
-              <w:t>7</w:t>
-            </w:r>
-          </w:p>
-        </w:tc>
-        <w:tc>
-          <w:tcPr>
-            <w:tcW w:w="0" w:type="auto"/>
-          </w:tcPr>
-          <w:p>
-            <w:pPr>
-              <w:widowControl/>
-              <w:jc w:val="left"/>
-              <w:cnfStyle w:val="000000100000" w:firstRow="0" w:lastRow="0" w:firstColumn="0" w:lastColumn="0" w:oddVBand="0" w:evenVBand="0" w:oddHBand="1" w:evenHBand="0" w:firstRowFirstColumn="0" w:firstRowLastColumn="0" w:lastRowFirstColumn="0" w:lastRowLastColumn="0"/>
-              <w:rPr>
-                <w:rFonts w:ascii="Times" w:eastAsia="Times New Roman" w:hAnsi="Times" w:cs="Times New Roman"/>
-                <w:color w:val="000000"/>
-                <w:kern w:val="0"/>
-                <w:sz w:val="20"/>
-                <w:szCs w:val="20"/>
-                <w:lang w:eastAsia="zh-CN"/>
-              </w:rPr>
-            </w:pPr>
-            <w:r>
-              <w:rPr>
-                <w:rFonts w:ascii="Times" w:eastAsia="Times New Roman" w:hAnsi="Times" w:cs="Times New Roman"/>
-                <w:color w:val="000000"/>
-                <w:kern w:val="0"/>
-                <w:sz w:val="20"/>
-                <w:szCs w:val="20"/>
-                <w:lang w:eastAsia="zh-CN"/>
-              </w:rPr>
-              <w:t xml:space="preserve">Develop the GUI portion of graphical view provide options for user to choose run the algorithm step by step or </w:t>
-            </w:r>
-            <w:r>
-              <w:rPr>
-                <w:rFonts w:ascii="Times" w:eastAsia="Times New Roman" w:hAnsi="Times" w:cs="Times New Roman"/>
-                <w:color w:val="000000"/>
-                <w:kern w:val="0"/>
-                <w:sz w:val="20"/>
-                <w:szCs w:val="20"/>
-                <w:lang w:eastAsia="zh-CN"/>
-              </w:rPr>
-              <w:t>execute the algorithm for a fixed number of times/steps</w:t>
-            </w:r>
-          </w:p>
-        </w:tc>
-        <w:tc>
-          <w:tcPr>
-            <w:tcW w:w="0" w:type="auto"/>
-          </w:tcPr>
-          <w:p>
-            <w:pPr>
-              <w:widowControl/>
-              <w:jc w:val="left"/>
-              <w:cnfStyle w:val="000000100000" w:firstRow="0" w:lastRow="0" w:firstColumn="0" w:lastColumn="0" w:oddVBand="0" w:evenVBand="0" w:oddHBand="1" w:evenHBand="0" w:firstRowFirstColumn="0" w:firstRowLastColumn="0" w:lastRowFirstColumn="0" w:lastRowLastColumn="0"/>
-              <w:rPr>
-                <w:rFonts w:ascii="Times" w:eastAsia="Times New Roman" w:hAnsi="Times" w:cs="Times New Roman"/>
-                <w:color w:val="000000"/>
-                <w:kern w:val="0"/>
-                <w:sz w:val="20"/>
-                <w:szCs w:val="20"/>
-                <w:lang w:eastAsia="zh-CN"/>
-              </w:rPr>
-            </w:pPr>
-            <w:r>
-              <w:rPr>
-                <w:rFonts w:ascii="Times" w:eastAsia="Times New Roman" w:hAnsi="Times" w:cs="Times New Roman"/>
-                <w:color w:val="000000"/>
-                <w:kern w:val="0"/>
-                <w:sz w:val="20"/>
-                <w:szCs w:val="20"/>
-                <w:lang w:eastAsia="zh-CN"/>
-              </w:rPr>
-              <w:t>Jan 26, 2017</w:t>
-            </w:r>
-          </w:p>
-        </w:tc>
-        <w:tc>
-          <w:tcPr>
-            <w:tcW w:w="0" w:type="auto"/>
-          </w:tcPr>
-          <w:p>
-            <w:pPr>
-              <w:widowControl/>
-              <w:jc w:val="left"/>
-              <w:cnfStyle w:val="000000100000" w:firstRow="0" w:lastRow="0" w:firstColumn="0" w:lastColumn="0" w:oddVBand="0" w:evenVBand="0" w:oddHBand="1" w:evenHBand="0" w:firstRowFirstColumn="0" w:firstRowLastColumn="0" w:lastRowFirstColumn="0" w:lastRowLastColumn="0"/>
-              <w:rPr>
-                <w:rFonts w:ascii="Times" w:eastAsia="Times New Roman" w:hAnsi="Times" w:cs="Times New Roman"/>
-                <w:color w:val="000000"/>
-                <w:kern w:val="0"/>
-                <w:sz w:val="20"/>
-                <w:szCs w:val="20"/>
-                <w:lang w:eastAsia="zh-CN"/>
-              </w:rPr>
-            </w:pPr>
-          </w:p>
-        </w:tc>
-        <w:tc>
-          <w:tcPr>
-            <w:tcW w:w="0" w:type="auto"/>
-          </w:tcPr>
-          <w:p>
-            <w:pPr>
-              <w:widowControl/>
-              <w:jc w:val="left"/>
-              <w:cnfStyle w:val="000000100000" w:firstRow="0" w:lastRow="0" w:firstColumn="0" w:lastColumn="0" w:oddVBand="0" w:evenVBand="0" w:oddHBand="1" w:evenHBand="0" w:firstRowFirstColumn="0" w:firstRowLastColumn="0" w:lastRowFirstColumn="0" w:lastRowLastColumn="0"/>
-              <w:rPr>
-                <w:rFonts w:ascii="Times" w:eastAsia="Times New Roman" w:hAnsi="Times" w:cs="Times New Roman"/>
-                <w:color w:val="000000"/>
-                <w:kern w:val="0"/>
-                <w:sz w:val="20"/>
-                <w:szCs w:val="20"/>
-                <w:lang w:eastAsia="zh-CN"/>
-              </w:rPr>
-            </w:pPr>
-          </w:p>
-        </w:tc>
-        <w:tc>
-          <w:tcPr>
-            <w:tcW w:w="0" w:type="auto"/>
-          </w:tcPr>
-          <w:p>
-            <w:pPr>
-              <w:widowControl/>
-              <w:jc w:val="left"/>
-              <w:cnfStyle w:val="000000100000" w:firstRow="0" w:lastRow="0" w:firstColumn="0" w:lastColumn="0" w:oddVBand="0" w:evenVBand="0" w:oddHBand="1" w:evenHBand="0" w:firstRowFirstColumn="0" w:firstRowLastColumn="0" w:lastRowFirstColumn="0" w:lastRowLastColumn="0"/>
-              <w:rPr>
-                <w:rFonts w:ascii="Times" w:eastAsia="Times New Roman" w:hAnsi="Times" w:cs="Times New Roman"/>
-                <w:color w:val="000000"/>
-                <w:kern w:val="0"/>
-                <w:sz w:val="20"/>
-                <w:szCs w:val="20"/>
-                <w:lang w:eastAsia="zh-CN"/>
-              </w:rPr>
-            </w:pPr>
-            <w:r>
-              <w:rPr>
-                <w:rFonts w:ascii="Times" w:eastAsia="Times New Roman" w:hAnsi="Times" w:cs="Times New Roman"/>
-                <w:color w:val="000000"/>
-                <w:kern w:val="0"/>
-                <w:sz w:val="20"/>
-                <w:szCs w:val="20"/>
-                <w:lang w:eastAsia="zh-CN"/>
-              </w:rPr>
-              <w:t>Chaohui</w:t>
+              <w:t>8</w:t>
+            </w:r>
+          </w:p>
+        </w:tc>
+        <w:tc>
+          <w:tcPr>
+            <w:tcW w:w="0" w:type="auto"/>
+          </w:tcPr>
+          <w:p>
+            <w:pPr>
+              <w:widowControl/>
+              <w:jc w:val="left"/>
+              <w:cnfStyle w:val="000000100000" w:firstRow="0" w:lastRow="0" w:firstColumn="0" w:lastColumn="0" w:oddVBand="0" w:evenVBand="0" w:oddHBand="1" w:evenHBand="0" w:firstRowFirstColumn="0" w:firstRowLastColumn="0" w:lastRowFirstColumn="0" w:lastRowLastColumn="0"/>
+              <w:rPr>
+                <w:rFonts w:ascii="Times" w:eastAsia="Times New Roman" w:hAnsi="Times" w:cs="Times New Roman"/>
+                <w:color w:val="000000"/>
+                <w:kern w:val="0"/>
+                <w:sz w:val="20"/>
+                <w:szCs w:val="20"/>
+                <w:lang w:eastAsia="zh-CN"/>
+              </w:rPr>
+            </w:pPr>
+            <w:r>
+              <w:rPr>
+                <w:rFonts w:ascii="Times" w:eastAsia="Times New Roman" w:hAnsi="Times" w:cs="Times New Roman"/>
+                <w:color w:val="000000"/>
+                <w:kern w:val="0"/>
+                <w:sz w:val="20"/>
+                <w:szCs w:val="20"/>
+                <w:lang w:eastAsia="zh-CN"/>
+              </w:rPr>
+              <w:t>Return traces of each agents</w:t>
+            </w:r>
+          </w:p>
+        </w:tc>
+        <w:tc>
+          <w:tcPr>
+            <w:tcW w:w="0" w:type="auto"/>
+          </w:tcPr>
+          <w:p>
+            <w:pPr>
+              <w:widowControl/>
+              <w:jc w:val="left"/>
+              <w:cnfStyle w:val="000000100000" w:firstRow="0" w:lastRow="0" w:firstColumn="0" w:lastColumn="0" w:oddVBand="0" w:evenVBand="0" w:oddHBand="1" w:evenHBand="0" w:firstRowFirstColumn="0" w:firstRowLastColumn="0" w:lastRowFirstColumn="0" w:lastRowLastColumn="0"/>
+              <w:rPr>
+                <w:rFonts w:ascii="Times" w:eastAsia="Times New Roman" w:hAnsi="Times" w:cs="Times New Roman"/>
+                <w:color w:val="000000"/>
+                <w:kern w:val="0"/>
+                <w:sz w:val="20"/>
+                <w:szCs w:val="20"/>
+                <w:lang w:eastAsia="zh-CN"/>
+              </w:rPr>
+            </w:pPr>
+            <w:r>
+              <w:rPr>
+                <w:rFonts w:ascii="Times" w:eastAsia="Times New Roman" w:hAnsi="Times" w:cs="Times New Roman"/>
+                <w:color w:val="000000"/>
+                <w:kern w:val="0"/>
+                <w:sz w:val="20"/>
+                <w:szCs w:val="20"/>
+                <w:lang w:eastAsia="zh-CN"/>
+              </w:rPr>
+              <w:t>Jan 29</w:t>
+            </w:r>
+            <w:r>
+              <w:rPr>
+                <w:rFonts w:ascii="Times" w:eastAsia="Times New Roman" w:hAnsi="Times" w:cs="Times New Roman"/>
+                <w:color w:val="000000"/>
+                <w:kern w:val="0"/>
+                <w:sz w:val="20"/>
+                <w:szCs w:val="20"/>
+                <w:lang w:eastAsia="zh-CN"/>
+              </w:rPr>
+              <w:t>, 2017</w:t>
+            </w:r>
+          </w:p>
+        </w:tc>
+        <w:tc>
+          <w:tcPr>
+            <w:tcW w:w="0" w:type="auto"/>
+          </w:tcPr>
+          <w:p>
+            <w:pPr>
+              <w:widowControl/>
+              <w:jc w:val="left"/>
+              <w:cnfStyle w:val="000000100000" w:firstRow="0" w:lastRow="0" w:firstColumn="0" w:lastColumn="0" w:oddVBand="0" w:evenVBand="0" w:oddHBand="1" w:evenHBand="0" w:firstRowFirstColumn="0" w:firstRowLastColumn="0" w:lastRowFirstColumn="0" w:lastRowLastColumn="0"/>
+              <w:rPr>
+                <w:rFonts w:ascii="Times" w:eastAsia="Times New Roman" w:hAnsi="Times" w:cs="Times New Roman"/>
+                <w:color w:val="000000"/>
+                <w:kern w:val="0"/>
+                <w:sz w:val="20"/>
+                <w:szCs w:val="20"/>
+                <w:lang w:eastAsia="zh-CN"/>
+              </w:rPr>
+            </w:pPr>
+          </w:p>
+        </w:tc>
+        <w:tc>
+          <w:tcPr>
+            <w:tcW w:w="0" w:type="auto"/>
+          </w:tcPr>
+          <w:p>
+            <w:pPr>
+              <w:widowControl/>
+              <w:jc w:val="left"/>
+              <w:cnfStyle w:val="000000100000" w:firstRow="0" w:lastRow="0" w:firstColumn="0" w:lastColumn="0" w:oddVBand="0" w:evenVBand="0" w:oddHBand="1" w:evenHBand="0" w:firstRowFirstColumn="0" w:firstRowLastColumn="0" w:lastRowFirstColumn="0" w:lastRowLastColumn="0"/>
+              <w:rPr>
+                <w:rFonts w:ascii="Times" w:eastAsia="Times New Roman" w:hAnsi="Times" w:cs="Times New Roman"/>
+                <w:color w:val="000000"/>
+                <w:kern w:val="0"/>
+                <w:sz w:val="20"/>
+                <w:szCs w:val="20"/>
+                <w:lang w:eastAsia="zh-CN"/>
+              </w:rPr>
+            </w:pPr>
+          </w:p>
+        </w:tc>
+        <w:tc>
+          <w:tcPr>
+            <w:tcW w:w="0" w:type="auto"/>
+          </w:tcPr>
+          <w:p>
+            <w:pPr>
+              <w:widowControl/>
+              <w:jc w:val="left"/>
+              <w:cnfStyle w:val="000000100000" w:firstRow="0" w:lastRow="0" w:firstColumn="0" w:lastColumn="0" w:oddVBand="0" w:evenVBand="0" w:oddHBand="1" w:evenHBand="0" w:firstRowFirstColumn="0" w:firstRowLastColumn="0" w:lastRowFirstColumn="0" w:lastRowLastColumn="0"/>
+              <w:rPr>
+                <w:rFonts w:ascii="Times" w:eastAsia="Times New Roman" w:hAnsi="Times" w:cs="Times New Roman"/>
+                <w:color w:val="000000"/>
+                <w:kern w:val="0"/>
+                <w:sz w:val="20"/>
+                <w:szCs w:val="20"/>
+                <w:lang w:eastAsia="zh-CN"/>
+              </w:rPr>
+            </w:pPr>
+            <w:r>
+              <w:rPr>
+                <w:rFonts w:ascii="Times" w:eastAsia="Times New Roman" w:hAnsi="Times" w:cs="Times New Roman"/>
+                <w:color w:val="000000"/>
+                <w:kern w:val="0"/>
+                <w:sz w:val="20"/>
+                <w:szCs w:val="20"/>
+                <w:lang w:eastAsia="zh-CN"/>
+              </w:rPr>
+              <w:t>Sheng Zhang</w:t>
             </w:r>
           </w:p>
         </w:tc>
@@ -6330,162 +6385,140 @@
                 <w:szCs w:val="20"/>
                 <w:lang w:eastAsia="zh-CN"/>
               </w:rPr>
-              <w:t>7</w:t>
-            </w:r>
-          </w:p>
-        </w:tc>
-        <w:tc>
-          <w:tcPr>
-            <w:tcW w:w="0" w:type="auto"/>
-          </w:tcPr>
-          <w:p>
-            <w:pPr>
-              <w:widowControl/>
-              <w:jc w:val="left"/>
-              <w:cnfStyle w:val="000000000000" w:firstRow="0" w:lastRow="0" w:firstColumn="0" w:lastColumn="0" w:oddVBand="0" w:evenVBand="0" w:oddHBand="0" w:evenHBand="0" w:firstRowFirstColumn="0" w:firstRowLastColumn="0" w:lastRowFirstColumn="0" w:lastRowLastColumn="0"/>
-              <w:rPr>
-                <w:rFonts w:ascii="Times" w:eastAsia="Times New Roman" w:hAnsi="Times" w:cs="Times New Roman"/>
-                <w:color w:val="000000"/>
-                <w:kern w:val="0"/>
-                <w:sz w:val="20"/>
-                <w:szCs w:val="20"/>
-                <w:lang w:eastAsia="zh-CN"/>
-              </w:rPr>
-            </w:pPr>
-            <w:r>
-              <w:rPr>
-                <w:rFonts w:ascii="Times" w:eastAsia="Times New Roman" w:hAnsi="Times" w:cs="Times New Roman"/>
-                <w:color w:val="000000"/>
-                <w:kern w:val="0"/>
-                <w:sz w:val="20"/>
-                <w:szCs w:val="20"/>
-                <w:lang w:eastAsia="zh-CN"/>
-              </w:rPr>
-              <w:t xml:space="preserve">Set up DB </w:t>
-            </w:r>
-            <w:r>
-              <w:rPr>
-                <w:rFonts w:ascii="Times" w:eastAsia="Times New Roman" w:hAnsi="Times" w:cs="Times New Roman"/>
-                <w:color w:val="000000"/>
-                <w:kern w:val="0"/>
-                <w:sz w:val="20"/>
-                <w:szCs w:val="20"/>
-                <w:lang w:eastAsia="zh-CN"/>
-              </w:rPr>
-              <w:t>for storing </w:t>
-            </w:r>
-            <w:r>
-              <w:rPr>
-                <w:rFonts w:ascii="Times" w:eastAsia="Times New Roman" w:hAnsi="Times" w:cs="Times New Roman"/>
-                <w:color w:val="000000"/>
-                <w:kern w:val="0"/>
-                <w:sz w:val="20"/>
-                <w:szCs w:val="20"/>
-                <w:lang w:eastAsia="zh-CN"/>
-              </w:rPr>
-              <w:t>run information</w:t>
-            </w:r>
-          </w:p>
-        </w:tc>
-        <w:tc>
-          <w:tcPr>
-            <w:tcW w:w="0" w:type="auto"/>
-          </w:tcPr>
-          <w:p>
-            <w:pPr>
-              <w:widowControl/>
-              <w:jc w:val="left"/>
-              <w:cnfStyle w:val="000000000000" w:firstRow="0" w:lastRow="0" w:firstColumn="0" w:lastColumn="0" w:oddVBand="0" w:evenVBand="0" w:oddHBand="0" w:evenHBand="0" w:firstRowFirstColumn="0" w:firstRowLastColumn="0" w:lastRowFirstColumn="0" w:lastRowLastColumn="0"/>
-              <w:rPr>
-                <w:rFonts w:ascii="Times" w:eastAsia="Times New Roman" w:hAnsi="Times" w:cs="Times New Roman"/>
-                <w:color w:val="000000"/>
-                <w:kern w:val="0"/>
-                <w:sz w:val="20"/>
-                <w:szCs w:val="20"/>
-                <w:lang w:eastAsia="zh-CN"/>
-              </w:rPr>
-            </w:pPr>
-            <w:r>
-              <w:rPr>
-                <w:rFonts w:ascii="Times" w:eastAsia="Times New Roman" w:hAnsi="Times" w:cs="Times New Roman"/>
-                <w:color w:val="000000"/>
-                <w:kern w:val="0"/>
-                <w:sz w:val="20"/>
-                <w:szCs w:val="20"/>
-                <w:lang w:eastAsia="zh-CN"/>
-              </w:rPr>
-              <w:t>Jan 26, 2017</w:t>
-            </w:r>
-          </w:p>
-        </w:tc>
-        <w:tc>
-          <w:tcPr>
-            <w:tcW w:w="0" w:type="auto"/>
-          </w:tcPr>
-          <w:p>
-            <w:pPr>
-              <w:widowControl/>
-              <w:jc w:val="left"/>
-              <w:cnfStyle w:val="000000000000" w:firstRow="0" w:lastRow="0" w:firstColumn="0" w:lastColumn="0" w:oddVBand="0" w:evenVBand="0" w:oddHBand="0" w:evenHBand="0" w:firstRowFirstColumn="0" w:firstRowLastColumn="0" w:lastRowFirstColumn="0" w:lastRowLastColumn="0"/>
-              <w:rPr>
-                <w:rFonts w:ascii="Times" w:eastAsia="Times New Roman" w:hAnsi="Times" w:cs="Times New Roman"/>
-                <w:color w:val="000000"/>
-                <w:kern w:val="0"/>
-                <w:sz w:val="20"/>
-                <w:szCs w:val="20"/>
-                <w:lang w:eastAsia="zh-CN"/>
-              </w:rPr>
-            </w:pPr>
-          </w:p>
-        </w:tc>
-        <w:tc>
-          <w:tcPr>
-            <w:tcW w:w="0" w:type="auto"/>
-          </w:tcPr>
-          <w:p>
-            <w:pPr>
-              <w:widowControl/>
-              <w:jc w:val="left"/>
-              <w:cnfStyle w:val="000000000000" w:firstRow="0" w:lastRow="0" w:firstColumn="0" w:lastColumn="0" w:oddVBand="0" w:evenVBand="0" w:oddHBand="0" w:evenHBand="0" w:firstRowFirstColumn="0" w:firstRowLastColumn="0" w:lastRowFirstColumn="0" w:lastRowLastColumn="0"/>
-              <w:rPr>
-                <w:rFonts w:ascii="Times" w:eastAsia="Times New Roman" w:hAnsi="Times" w:cs="Times New Roman"/>
-                <w:color w:val="000000"/>
-                <w:kern w:val="0"/>
-                <w:sz w:val="20"/>
-                <w:szCs w:val="20"/>
-                <w:lang w:eastAsia="zh-CN"/>
-              </w:rPr>
-            </w:pPr>
-          </w:p>
-        </w:tc>
-        <w:tc>
-          <w:tcPr>
-            <w:tcW w:w="0" w:type="auto"/>
-          </w:tcPr>
-          <w:p>
-            <w:pPr>
-              <w:widowControl/>
-              <w:jc w:val="left"/>
-              <w:cnfStyle w:val="000000000000" w:firstRow="0" w:lastRow="0" w:firstColumn="0" w:lastColumn="0" w:oddVBand="0" w:evenVBand="0" w:oddHBand="0" w:evenHBand="0" w:firstRowFirstColumn="0" w:firstRowLastColumn="0" w:lastRowFirstColumn="0" w:lastRowLastColumn="0"/>
-              <w:rPr>
-                <w:rFonts w:ascii="Times" w:eastAsia="Times New Roman" w:hAnsi="Times" w:cs="Times New Roman"/>
-                <w:color w:val="000000"/>
-                <w:kern w:val="0"/>
-                <w:sz w:val="20"/>
-                <w:szCs w:val="20"/>
-                <w:lang w:eastAsia="zh-CN"/>
-              </w:rPr>
-            </w:pPr>
-            <w:r>
-              <w:rPr>
-                <w:rFonts w:ascii="Times" w:eastAsia="Times New Roman" w:hAnsi="Times" w:cs="Times New Roman"/>
-                <w:color w:val="000000"/>
-                <w:kern w:val="0"/>
-                <w:sz w:val="20"/>
-                <w:szCs w:val="20"/>
-                <w:lang w:eastAsia="zh-CN"/>
-              </w:rPr>
-              <w:t>Chaohui</w:t>
+              <w:t>8</w:t>
+            </w:r>
+          </w:p>
+        </w:tc>
+        <w:tc>
+          <w:tcPr>
+            <w:tcW w:w="0" w:type="auto"/>
+          </w:tcPr>
+          <w:p>
+            <w:pPr>
+              <w:widowControl/>
+              <w:jc w:val="left"/>
+              <w:cnfStyle w:val="000000000000" w:firstRow="0" w:lastRow="0" w:firstColumn="0" w:lastColumn="0" w:oddVBand="0" w:evenVBand="0" w:oddHBand="0" w:evenHBand="0" w:firstRowFirstColumn="0" w:firstRowLastColumn="0" w:lastRowFirstColumn="0" w:lastRowLastColumn="0"/>
+              <w:rPr>
+                <w:rFonts w:ascii="Times" w:eastAsia="Times New Roman" w:hAnsi="Times" w:cs="Times New Roman"/>
+                <w:color w:val="000000"/>
+                <w:kern w:val="0"/>
+                <w:sz w:val="20"/>
+                <w:szCs w:val="20"/>
+                <w:lang w:eastAsia="zh-CN"/>
+              </w:rPr>
+            </w:pPr>
+            <w:r>
+              <w:rPr>
+                <w:rFonts w:ascii="Times" w:eastAsia="Times New Roman" w:hAnsi="Times" w:cs="Times New Roman"/>
+                <w:color w:val="000000"/>
+                <w:kern w:val="0"/>
+                <w:sz w:val="20"/>
+                <w:szCs w:val="20"/>
+                <w:lang w:eastAsia="zh-CN"/>
+              </w:rPr>
+              <w:t>Develop GUI to show the trace of each agents</w:t>
+            </w:r>
+          </w:p>
+        </w:tc>
+        <w:tc>
+          <w:tcPr>
+            <w:tcW w:w="0" w:type="auto"/>
+          </w:tcPr>
+          <w:p>
+            <w:pPr>
+              <w:widowControl/>
+              <w:jc w:val="left"/>
+              <w:cnfStyle w:val="000000000000" w:firstRow="0" w:lastRow="0" w:firstColumn="0" w:lastColumn="0" w:oddVBand="0" w:evenVBand="0" w:oddHBand="0" w:evenHBand="0" w:firstRowFirstColumn="0" w:firstRowLastColumn="0" w:lastRowFirstColumn="0" w:lastRowLastColumn="0"/>
+              <w:rPr>
+                <w:rFonts w:ascii="Times" w:eastAsia="Times New Roman" w:hAnsi="Times" w:cs="Times New Roman"/>
+                <w:color w:val="000000"/>
+                <w:kern w:val="0"/>
+                <w:sz w:val="20"/>
+                <w:szCs w:val="20"/>
+                <w:lang w:eastAsia="zh-CN"/>
+              </w:rPr>
+            </w:pPr>
+            <w:r>
+              <w:rPr>
+                <w:rFonts w:ascii="Times" w:eastAsia="Times New Roman" w:hAnsi="Times" w:cs="Times New Roman"/>
+                <w:color w:val="000000"/>
+                <w:kern w:val="0"/>
+                <w:sz w:val="20"/>
+                <w:szCs w:val="20"/>
+                <w:lang w:eastAsia="zh-CN"/>
+              </w:rPr>
+              <w:t>Feb 6, 2017</w:t>
+            </w:r>
+          </w:p>
+        </w:tc>
+        <w:tc>
+          <w:tcPr>
+            <w:tcW w:w="0" w:type="auto"/>
+          </w:tcPr>
+          <w:p>
+            <w:pPr>
+              <w:widowControl/>
+              <w:jc w:val="left"/>
+              <w:cnfStyle w:val="000000000000" w:firstRow="0" w:lastRow="0" w:firstColumn="0" w:lastColumn="0" w:oddVBand="0" w:evenVBand="0" w:oddHBand="0" w:evenHBand="0" w:firstRowFirstColumn="0" w:firstRowLastColumn="0" w:lastRowFirstColumn="0" w:lastRowLastColumn="0"/>
+              <w:rPr>
+                <w:rFonts w:ascii="Times" w:eastAsia="Times New Roman" w:hAnsi="Times" w:cs="Times New Roman"/>
+                <w:color w:val="000000"/>
+                <w:kern w:val="0"/>
+                <w:sz w:val="20"/>
+                <w:szCs w:val="20"/>
+                <w:lang w:eastAsia="zh-CN"/>
+              </w:rPr>
+            </w:pPr>
+          </w:p>
+        </w:tc>
+        <w:tc>
+          <w:tcPr>
+            <w:tcW w:w="0" w:type="auto"/>
+          </w:tcPr>
+          <w:p>
+            <w:pPr>
+              <w:widowControl/>
+              <w:jc w:val="left"/>
+              <w:cnfStyle w:val="000000000000" w:firstRow="0" w:lastRow="0" w:firstColumn="0" w:lastColumn="0" w:oddVBand="0" w:evenVBand="0" w:oddHBand="0" w:evenHBand="0" w:firstRowFirstColumn="0" w:firstRowLastColumn="0" w:lastRowFirstColumn="0" w:lastRowLastColumn="0"/>
+              <w:rPr>
+                <w:rFonts w:ascii="Times" w:eastAsia="Times New Roman" w:hAnsi="Times" w:cs="Times New Roman"/>
+                <w:color w:val="000000"/>
+                <w:kern w:val="0"/>
+                <w:sz w:val="20"/>
+                <w:szCs w:val="20"/>
+                <w:lang w:eastAsia="zh-CN"/>
+              </w:rPr>
+            </w:pPr>
+          </w:p>
+        </w:tc>
+        <w:tc>
+          <w:tcPr>
+            <w:tcW w:w="0" w:type="auto"/>
+          </w:tcPr>
+          <w:p>
+            <w:pPr>
+              <w:widowControl/>
+              <w:jc w:val="left"/>
+              <w:cnfStyle w:val="000000000000" w:firstRow="0" w:lastRow="0" w:firstColumn="0" w:lastColumn="0" w:oddVBand="0" w:evenVBand="0" w:oddHBand="0" w:evenHBand="0" w:firstRowFirstColumn="0" w:firstRowLastColumn="0" w:lastRowFirstColumn="0" w:lastRowLastColumn="0"/>
+              <w:rPr>
+                <w:rFonts w:ascii="Times" w:eastAsia="Times New Roman" w:hAnsi="Times" w:cs="Times New Roman"/>
+                <w:color w:val="000000"/>
+                <w:kern w:val="0"/>
+                <w:sz w:val="20"/>
+                <w:szCs w:val="20"/>
+                <w:lang w:eastAsia="zh-CN"/>
+              </w:rPr>
+            </w:pPr>
+            <w:r>
+              <w:rPr>
+                <w:rFonts w:ascii="Times" w:eastAsia="Times New Roman" w:hAnsi="Times" w:cs="Times New Roman"/>
+                <w:color w:val="000000"/>
+                <w:kern w:val="0"/>
+                <w:sz w:val="20"/>
+                <w:szCs w:val="20"/>
+                <w:lang w:eastAsia="zh-CN"/>
+              </w:rPr>
+              <w:t>Yifan</w:t>
             </w:r>
           </w:p>
         </w:tc>
@@ -6595,151 +6628,166 @@
                 <w:szCs w:val="20"/>
                 <w:lang w:eastAsia="zh-CN"/>
               </w:rPr>
-              <w:t>8</w:t>
-            </w:r>
-          </w:p>
-        </w:tc>
-        <w:tc>
-          <w:tcPr>
-            <w:tcW w:w="0" w:type="auto"/>
-          </w:tcPr>
-          <w:p>
-            <w:pPr>
-              <w:widowControl/>
-              <w:jc w:val="left"/>
-              <w:cnfStyle w:val="000000100000" w:firstRow="0" w:lastRow="0" w:firstColumn="0" w:lastColumn="0" w:oddVBand="0" w:evenVBand="0" w:oddHBand="1" w:evenHBand="0" w:firstRowFirstColumn="0" w:firstRowLastColumn="0" w:lastRowFirstColumn="0" w:lastRowLastColumn="0"/>
-              <w:rPr>
-                <w:rFonts w:ascii="Times" w:eastAsia="Times New Roman" w:hAnsi="Times" w:cs="Times New Roman"/>
-                <w:color w:val="000000"/>
-                <w:kern w:val="0"/>
-                <w:sz w:val="20"/>
-                <w:szCs w:val="20"/>
-                <w:lang w:eastAsia="zh-CN"/>
-              </w:rPr>
-            </w:pPr>
-            <w:r>
-              <w:rPr>
-                <w:rFonts w:ascii="Times" w:eastAsia="Times New Roman" w:hAnsi="Times" w:cs="Times New Roman"/>
-                <w:color w:val="000000"/>
-                <w:kern w:val="0"/>
-                <w:sz w:val="20"/>
-                <w:szCs w:val="20"/>
-                <w:lang w:eastAsia="zh-CN"/>
-              </w:rPr>
-              <w:t>Return traces of each agents</w:t>
-            </w:r>
-          </w:p>
-        </w:tc>
-        <w:tc>
-          <w:tcPr>
-            <w:tcW w:w="0" w:type="auto"/>
-          </w:tcPr>
-          <w:p>
-            <w:pPr>
-              <w:widowControl/>
-              <w:jc w:val="left"/>
-              <w:cnfStyle w:val="000000100000" w:firstRow="0" w:lastRow="0" w:firstColumn="0" w:lastColumn="0" w:oddVBand="0" w:evenVBand="0" w:oddHBand="1" w:evenHBand="0" w:firstRowFirstColumn="0" w:firstRowLastColumn="0" w:lastRowFirstColumn="0" w:lastRowLastColumn="0"/>
-              <w:rPr>
-                <w:rFonts w:ascii="Times" w:eastAsia="Times New Roman" w:hAnsi="Times" w:cs="Times New Roman"/>
-                <w:color w:val="000000"/>
-                <w:kern w:val="0"/>
-                <w:sz w:val="20"/>
-                <w:szCs w:val="20"/>
-                <w:lang w:eastAsia="zh-CN"/>
-              </w:rPr>
-            </w:pPr>
-            <w:r>
-              <w:rPr>
-                <w:rFonts w:ascii="Times" w:eastAsia="Times New Roman" w:hAnsi="Times" w:cs="Times New Roman"/>
-                <w:color w:val="000000"/>
-                <w:kern w:val="0"/>
-                <w:sz w:val="20"/>
-                <w:szCs w:val="20"/>
-                <w:lang w:eastAsia="zh-CN"/>
-              </w:rPr>
-              <w:t>Jan 29</w:t>
-            </w:r>
-            <w:r>
-              <w:rPr>
-                <w:rFonts w:ascii="Times" w:eastAsia="Times New Roman" w:hAnsi="Times" w:cs="Times New Roman"/>
-                <w:color w:val="000000"/>
-                <w:kern w:val="0"/>
-                <w:sz w:val="20"/>
-                <w:szCs w:val="20"/>
-                <w:lang w:eastAsia="zh-CN"/>
-              </w:rPr>
-              <w:t>, 2017</w:t>
-            </w:r>
-          </w:p>
-        </w:tc>
-        <w:tc>
-          <w:tcPr>
-            <w:tcW w:w="0" w:type="auto"/>
-          </w:tcPr>
-          <w:p>
-            <w:pPr>
-              <w:widowControl/>
-              <w:jc w:val="left"/>
-              <w:cnfStyle w:val="000000100000" w:firstRow="0" w:lastRow="0" w:firstColumn="0" w:lastColumn="0" w:oddVBand="0" w:evenVBand="0" w:oddHBand="1" w:evenHBand="0" w:firstRowFirstColumn="0" w:firstRowLastColumn="0" w:lastRowFirstColumn="0" w:lastRowLastColumn="0"/>
-              <w:rPr>
-                <w:rFonts w:ascii="Times" w:eastAsia="Times New Roman" w:hAnsi="Times" w:cs="Times New Roman"/>
-                <w:color w:val="000000"/>
-                <w:kern w:val="0"/>
-                <w:sz w:val="20"/>
-                <w:szCs w:val="20"/>
-                <w:lang w:eastAsia="zh-CN"/>
-              </w:rPr>
-            </w:pPr>
-          </w:p>
-        </w:tc>
-        <w:tc>
-          <w:tcPr>
-            <w:tcW w:w="0" w:type="auto"/>
-          </w:tcPr>
-          <w:p>
-            <w:pPr>
-              <w:widowControl/>
-              <w:jc w:val="left"/>
-              <w:cnfStyle w:val="000000100000" w:firstRow="0" w:lastRow="0" w:firstColumn="0" w:lastColumn="0" w:oddVBand="0" w:evenVBand="0" w:oddHBand="1" w:evenHBand="0" w:firstRowFirstColumn="0" w:firstRowLastColumn="0" w:lastRowFirstColumn="0" w:lastRowLastColumn="0"/>
-              <w:rPr>
-                <w:rFonts w:ascii="Times" w:eastAsia="Times New Roman" w:hAnsi="Times" w:cs="Times New Roman"/>
-                <w:color w:val="000000"/>
-                <w:kern w:val="0"/>
-                <w:sz w:val="20"/>
-                <w:szCs w:val="20"/>
-                <w:lang w:eastAsia="zh-CN"/>
-              </w:rPr>
-            </w:pPr>
-          </w:p>
-        </w:tc>
-        <w:tc>
-          <w:tcPr>
-            <w:tcW w:w="0" w:type="auto"/>
-          </w:tcPr>
-          <w:p>
-            <w:pPr>
-              <w:widowControl/>
-              <w:jc w:val="left"/>
-              <w:cnfStyle w:val="000000100000" w:firstRow="0" w:lastRow="0" w:firstColumn="0" w:lastColumn="0" w:oddVBand="0" w:evenVBand="0" w:oddHBand="1" w:evenHBand="0" w:firstRowFirstColumn="0" w:firstRowLastColumn="0" w:lastRowFirstColumn="0" w:lastRowLastColumn="0"/>
-              <w:rPr>
-                <w:rFonts w:ascii="Times" w:eastAsia="Times New Roman" w:hAnsi="Times" w:cs="Times New Roman"/>
-                <w:color w:val="000000"/>
-                <w:kern w:val="0"/>
-                <w:sz w:val="20"/>
-                <w:szCs w:val="20"/>
-                <w:lang w:eastAsia="zh-CN"/>
-              </w:rPr>
-            </w:pPr>
-            <w:r>
-              <w:rPr>
-                <w:rFonts w:ascii="Times" w:eastAsia="Times New Roman" w:hAnsi="Times" w:cs="Times New Roman"/>
-                <w:color w:val="000000"/>
-                <w:kern w:val="0"/>
-                <w:sz w:val="20"/>
-                <w:szCs w:val="20"/>
-                <w:lang w:eastAsia="zh-CN"/>
-              </w:rPr>
-              <w:t>Sheng Zhang</w:t>
+              <w:t>9</w:t>
+            </w:r>
+          </w:p>
+        </w:tc>
+        <w:tc>
+          <w:tcPr>
+            <w:tcW w:w="0" w:type="auto"/>
+          </w:tcPr>
+          <w:p>
+            <w:pPr>
+              <w:widowControl/>
+              <w:jc w:val="left"/>
+              <w:cnfStyle w:val="000000100000" w:firstRow="0" w:lastRow="0" w:firstColumn="0" w:lastColumn="0" w:oddVBand="0" w:evenVBand="0" w:oddHBand="1" w:evenHBand="0" w:firstRowFirstColumn="0" w:firstRowLastColumn="0" w:lastRowFirstColumn="0" w:lastRowLastColumn="0"/>
+              <w:rPr>
+                <w:rFonts w:ascii="Times" w:eastAsia="Times New Roman" w:hAnsi="Times" w:cs="Times New Roman"/>
+                <w:color w:val="000000"/>
+                <w:kern w:val="0"/>
+                <w:sz w:val="20"/>
+                <w:szCs w:val="20"/>
+                <w:lang w:eastAsia="zh-CN"/>
+              </w:rPr>
+            </w:pPr>
+            <w:r>
+              <w:rPr>
+                <w:rFonts w:ascii="Times" w:eastAsia="Times New Roman" w:hAnsi="Times" w:cs="Times New Roman"/>
+                <w:color w:val="000000"/>
+                <w:kern w:val="0"/>
+                <w:sz w:val="20"/>
+                <w:szCs w:val="20"/>
+                <w:lang w:eastAsia="zh-CN"/>
+              </w:rPr>
+              <w:t>Develop DB access code for storing </w:t>
+            </w:r>
+            <w:r>
+              <w:rPr>
+                <w:rFonts w:ascii="Times" w:eastAsia="Times New Roman" w:hAnsi="Times" w:cs="Times New Roman"/>
+                <w:color w:val="000000"/>
+                <w:kern w:val="0"/>
+                <w:sz w:val="20"/>
+                <w:szCs w:val="20"/>
+                <w:lang w:eastAsia="zh-CN"/>
+              </w:rPr>
+              <w:t>and retrieving run information</w:t>
+            </w:r>
+          </w:p>
+          <w:p>
+            <w:pPr>
+              <w:widowControl/>
+              <w:jc w:val="left"/>
+              <w:cnfStyle w:val="000000100000" w:firstRow="0" w:lastRow="0" w:firstColumn="0" w:lastColumn="0" w:oddVBand="0" w:evenVBand="0" w:oddHBand="1" w:evenHBand="0" w:firstRowFirstColumn="0" w:firstRowLastColumn="0" w:lastRowFirstColumn="0" w:lastRowLastColumn="0"/>
+              <w:rPr>
+                <w:rFonts w:ascii="Times" w:eastAsia="Times New Roman" w:hAnsi="Times" w:cs="Times New Roman"/>
+                <w:color w:val="000000"/>
+                <w:kern w:val="0"/>
+                <w:sz w:val="20"/>
+                <w:szCs w:val="20"/>
+                <w:lang w:eastAsia="zh-CN"/>
+              </w:rPr>
+            </w:pPr>
+          </w:p>
+        </w:tc>
+        <w:tc>
+          <w:tcPr>
+            <w:tcW w:w="0" w:type="auto"/>
+          </w:tcPr>
+          <w:p>
+            <w:pPr>
+              <w:widowControl/>
+              <w:jc w:val="left"/>
+              <w:cnfStyle w:val="000000100000" w:firstRow="0" w:lastRow="0" w:firstColumn="0" w:lastColumn="0" w:oddVBand="0" w:evenVBand="0" w:oddHBand="1" w:evenHBand="0" w:firstRowFirstColumn="0" w:firstRowLastColumn="0" w:lastRowFirstColumn="0" w:lastRowLastColumn="0"/>
+              <w:rPr>
+                <w:rFonts w:ascii="Times" w:eastAsia="Times New Roman" w:hAnsi="Times" w:cs="Times New Roman"/>
+                <w:color w:val="000000"/>
+                <w:kern w:val="0"/>
+                <w:sz w:val="20"/>
+                <w:szCs w:val="20"/>
+                <w:lang w:eastAsia="zh-CN"/>
+              </w:rPr>
+            </w:pPr>
+            <w:r>
+              <w:rPr>
+                <w:rFonts w:ascii="Times" w:eastAsia="Times New Roman" w:hAnsi="Times" w:cs="Times New Roman"/>
+                <w:color w:val="000000"/>
+                <w:kern w:val="0"/>
+                <w:sz w:val="20"/>
+                <w:szCs w:val="20"/>
+                <w:lang w:eastAsia="zh-CN"/>
+              </w:rPr>
+              <w:t>Jan 26, 2017</w:t>
+            </w:r>
+          </w:p>
+        </w:tc>
+        <w:tc>
+          <w:tcPr>
+            <w:tcW w:w="0" w:type="auto"/>
+          </w:tcPr>
+          <w:p>
+            <w:pPr>
+              <w:widowControl/>
+              <w:jc w:val="left"/>
+              <w:cnfStyle w:val="000000100000" w:firstRow="0" w:lastRow="0" w:firstColumn="0" w:lastColumn="0" w:oddVBand="0" w:evenVBand="0" w:oddHBand="1" w:evenHBand="0" w:firstRowFirstColumn="0" w:firstRowLastColumn="0" w:lastRowFirstColumn="0" w:lastRowLastColumn="0"/>
+              <w:rPr>
+                <w:rFonts w:ascii="Times" w:eastAsia="Times New Roman" w:hAnsi="Times" w:cs="Times New Roman"/>
+                <w:color w:val="000000"/>
+                <w:kern w:val="0"/>
+                <w:sz w:val="20"/>
+                <w:szCs w:val="20"/>
+                <w:lang w:eastAsia="zh-CN"/>
+              </w:rPr>
+            </w:pPr>
+          </w:p>
+        </w:tc>
+        <w:tc>
+          <w:tcPr>
+            <w:tcW w:w="0" w:type="auto"/>
+          </w:tcPr>
+          <w:p>
+            <w:pPr>
+              <w:widowControl/>
+              <w:jc w:val="left"/>
+              <w:cnfStyle w:val="000000100000" w:firstRow="0" w:lastRow="0" w:firstColumn="0" w:lastColumn="0" w:oddVBand="0" w:evenVBand="0" w:oddHBand="1" w:evenHBand="0" w:firstRowFirstColumn="0" w:firstRowLastColumn="0" w:lastRowFirstColumn="0" w:lastRowLastColumn="0"/>
+              <w:rPr>
+                <w:rFonts w:ascii="Times" w:eastAsia="Times New Roman" w:hAnsi="Times" w:cs="Times New Roman"/>
+                <w:color w:val="000000"/>
+                <w:kern w:val="0"/>
+                <w:sz w:val="20"/>
+                <w:szCs w:val="20"/>
+                <w:lang w:eastAsia="zh-CN"/>
+              </w:rPr>
+            </w:pPr>
+          </w:p>
+        </w:tc>
+        <w:tc>
+          <w:tcPr>
+            <w:tcW w:w="0" w:type="auto"/>
+          </w:tcPr>
+          <w:p>
+            <w:pPr>
+              <w:widowControl/>
+              <w:jc w:val="left"/>
+              <w:cnfStyle w:val="000000100000" w:firstRow="0" w:lastRow="0" w:firstColumn="0" w:lastColumn="0" w:oddVBand="0" w:evenVBand="0" w:oddHBand="1" w:evenHBand="0" w:firstRowFirstColumn="0" w:firstRowLastColumn="0" w:lastRowFirstColumn="0" w:lastRowLastColumn="0"/>
+              <w:rPr>
+                <w:rFonts w:ascii="Times" w:eastAsia="Times New Roman" w:hAnsi="Times" w:cs="Times New Roman"/>
+                <w:color w:val="000000"/>
+                <w:kern w:val="0"/>
+                <w:sz w:val="20"/>
+                <w:szCs w:val="20"/>
+                <w:lang w:eastAsia="zh-CN"/>
+              </w:rPr>
+            </w:pPr>
+            <w:r>
+              <w:rPr>
+                <w:rFonts w:ascii="Times" w:eastAsia="Times New Roman" w:hAnsi="Times" w:cs="Times New Roman"/>
+                <w:color w:val="000000"/>
+                <w:kern w:val="0"/>
+                <w:sz w:val="20"/>
+                <w:szCs w:val="20"/>
+                <w:lang w:eastAsia="zh-CN"/>
+              </w:rPr>
+              <w:t>Chaohui</w:t>
             </w:r>
           </w:p>
         </w:tc>
@@ -6848,38 +6896,38 @@
                 <w:szCs w:val="20"/>
                 <w:lang w:eastAsia="zh-CN"/>
               </w:rPr>
-              <w:t>8</w:t>
-            </w:r>
-          </w:p>
-        </w:tc>
-        <w:tc>
-          <w:tcPr>
-            <w:tcW w:w="0" w:type="auto"/>
-          </w:tcPr>
-          <w:p>
-            <w:pPr>
-              <w:widowControl/>
-              <w:jc w:val="left"/>
-              <w:cnfStyle w:val="000000000000" w:firstRow="0" w:lastRow="0" w:firstColumn="0" w:lastColumn="0" w:oddVBand="0" w:evenVBand="0" w:oddHBand="0" w:evenHBand="0" w:firstRowFirstColumn="0" w:firstRowLastColumn="0" w:lastRowFirstColumn="0" w:lastRowLastColumn="0"/>
-              <w:rPr>
-                <w:rFonts w:ascii="Times" w:eastAsia="Times New Roman" w:hAnsi="Times" w:cs="Times New Roman"/>
-                <w:color w:val="000000"/>
-                <w:kern w:val="0"/>
-                <w:sz w:val="20"/>
-                <w:szCs w:val="20"/>
-                <w:lang w:eastAsia="zh-CN"/>
-              </w:rPr>
-            </w:pPr>
-            <w:r>
-              <w:rPr>
-                <w:rFonts w:ascii="Times" w:eastAsia="Times New Roman" w:hAnsi="Times" w:cs="Times New Roman"/>
-                <w:color w:val="000000"/>
-                <w:kern w:val="0"/>
-                <w:sz w:val="20"/>
-                <w:szCs w:val="20"/>
-                <w:lang w:eastAsia="zh-CN"/>
-              </w:rPr>
-              <w:t>Develop GUI to show the trace of each agents</w:t>
+              <w:t>10</w:t>
+            </w:r>
+          </w:p>
+        </w:tc>
+        <w:tc>
+          <w:tcPr>
+            <w:tcW w:w="0" w:type="auto"/>
+          </w:tcPr>
+          <w:p>
+            <w:pPr>
+              <w:widowControl/>
+              <w:jc w:val="left"/>
+              <w:cnfStyle w:val="000000000000" w:firstRow="0" w:lastRow="0" w:firstColumn="0" w:lastColumn="0" w:oddVBand="0" w:evenVBand="0" w:oddHBand="0" w:evenHBand="0" w:firstRowFirstColumn="0" w:firstRowLastColumn="0" w:lastRowFirstColumn="0" w:lastRowLastColumn="0"/>
+              <w:rPr>
+                <w:rFonts w:ascii="Times" w:eastAsia="Times New Roman" w:hAnsi="Times" w:cs="Times New Roman"/>
+                <w:color w:val="000000"/>
+                <w:kern w:val="0"/>
+                <w:sz w:val="20"/>
+                <w:szCs w:val="20"/>
+                <w:lang w:eastAsia="zh-CN"/>
+              </w:rPr>
+            </w:pPr>
+            <w:r>
+              <w:rPr>
+                <w:rFonts w:ascii="Times" w:eastAsia="Times New Roman" w:hAnsi="Times" w:cs="Times New Roman"/>
+                <w:color w:val="000000"/>
+                <w:kern w:val="0"/>
+                <w:sz w:val="20"/>
+                <w:szCs w:val="20"/>
+                <w:lang w:eastAsia="zh-CN"/>
+              </w:rPr>
+              <w:t>Develop GUI to show all run information</w:t>
             </w:r>
           </w:p>
         </w:tc>
@@ -7061,506 +7109,6 @@
                 <w:lang w:eastAsia="zh-CN"/>
               </w:rPr>
               <w:t>7</w:t>
-            </w:r>
-          </w:p>
-        </w:tc>
-        <w:tc>
-          <w:tcPr>
-            <w:tcW w:w="0" w:type="auto"/>
-          </w:tcPr>
-          <w:p>
-            <w:pPr>
-              <w:widowControl/>
-              <w:jc w:val="left"/>
-              <w:cnfStyle w:val="000000100000" w:firstRow="0" w:lastRow="0" w:firstColumn="0" w:lastColumn="0" w:oddVBand="0" w:evenVBand="0" w:oddHBand="1" w:evenHBand="0" w:firstRowFirstColumn="0" w:firstRowLastColumn="0" w:lastRowFirstColumn="0" w:lastRowLastColumn="0"/>
-              <w:rPr>
-                <w:rFonts w:ascii="Times" w:eastAsia="Times New Roman" w:hAnsi="Times" w:cs="Times New Roman"/>
-                <w:color w:val="000000"/>
-                <w:kern w:val="0"/>
-                <w:sz w:val="20"/>
-                <w:szCs w:val="20"/>
-                <w:lang w:eastAsia="zh-CN"/>
-              </w:rPr>
-            </w:pPr>
-            <w:r>
-              <w:rPr>
-                <w:rFonts w:ascii="Times" w:eastAsia="Times New Roman" w:hAnsi="Times" w:cs="Times New Roman"/>
-                <w:color w:val="000000"/>
-                <w:kern w:val="0"/>
-                <w:sz w:val="20"/>
-                <w:szCs w:val="20"/>
-                <w:lang w:eastAsia="zh-CN"/>
-              </w:rPr>
-              <w:t>9</w:t>
-            </w:r>
-          </w:p>
-        </w:tc>
-        <w:tc>
-          <w:tcPr>
-            <w:tcW w:w="0" w:type="auto"/>
-          </w:tcPr>
-          <w:p>
-            <w:pPr>
-              <w:widowControl/>
-              <w:jc w:val="left"/>
-              <w:cnfStyle w:val="000000100000" w:firstRow="0" w:lastRow="0" w:firstColumn="0" w:lastColumn="0" w:oddVBand="0" w:evenVBand="0" w:oddHBand="1" w:evenHBand="0" w:firstRowFirstColumn="0" w:firstRowLastColumn="0" w:lastRowFirstColumn="0" w:lastRowLastColumn="0"/>
-              <w:rPr>
-                <w:rFonts w:ascii="Times" w:eastAsia="Times New Roman" w:hAnsi="Times" w:cs="Times New Roman"/>
-                <w:color w:val="000000"/>
-                <w:kern w:val="0"/>
-                <w:sz w:val="20"/>
-                <w:szCs w:val="20"/>
-                <w:lang w:eastAsia="zh-CN"/>
-              </w:rPr>
-            </w:pPr>
-            <w:r>
-              <w:rPr>
-                <w:rFonts w:ascii="Times" w:eastAsia="Times New Roman" w:hAnsi="Times" w:cs="Times New Roman"/>
-                <w:color w:val="000000"/>
-                <w:kern w:val="0"/>
-                <w:sz w:val="20"/>
-                <w:szCs w:val="20"/>
-                <w:lang w:eastAsia="zh-CN"/>
-              </w:rPr>
-              <w:t>Develop DB access code for storing </w:t>
-            </w:r>
-            <w:r>
-              <w:rPr>
-                <w:rFonts w:ascii="Times" w:eastAsia="Times New Roman" w:hAnsi="Times" w:cs="Times New Roman"/>
-                <w:color w:val="000000"/>
-                <w:kern w:val="0"/>
-                <w:sz w:val="20"/>
-                <w:szCs w:val="20"/>
-                <w:lang w:eastAsia="zh-CN"/>
-              </w:rPr>
-              <w:t>and retrieving run information</w:t>
-            </w:r>
-          </w:p>
-          <w:p>
-            <w:pPr>
-              <w:widowControl/>
-              <w:jc w:val="left"/>
-              <w:cnfStyle w:val="000000100000" w:firstRow="0" w:lastRow="0" w:firstColumn="0" w:lastColumn="0" w:oddVBand="0" w:evenVBand="0" w:oddHBand="1" w:evenHBand="0" w:firstRowFirstColumn="0" w:firstRowLastColumn="0" w:lastRowFirstColumn="0" w:lastRowLastColumn="0"/>
-              <w:rPr>
-                <w:rFonts w:ascii="Times" w:eastAsia="Times New Roman" w:hAnsi="Times" w:cs="Times New Roman"/>
-                <w:color w:val="000000"/>
-                <w:kern w:val="0"/>
-                <w:sz w:val="20"/>
-                <w:szCs w:val="20"/>
-                <w:lang w:eastAsia="zh-CN"/>
-              </w:rPr>
-            </w:pPr>
-          </w:p>
-        </w:tc>
-        <w:tc>
-          <w:tcPr>
-            <w:tcW w:w="0" w:type="auto"/>
-          </w:tcPr>
-          <w:p>
-            <w:pPr>
-              <w:widowControl/>
-              <w:jc w:val="left"/>
-              <w:cnfStyle w:val="000000100000" w:firstRow="0" w:lastRow="0" w:firstColumn="0" w:lastColumn="0" w:oddVBand="0" w:evenVBand="0" w:oddHBand="1" w:evenHBand="0" w:firstRowFirstColumn="0" w:firstRowLastColumn="0" w:lastRowFirstColumn="0" w:lastRowLastColumn="0"/>
-              <w:rPr>
-                <w:rFonts w:ascii="Times" w:eastAsia="Times New Roman" w:hAnsi="Times" w:cs="Times New Roman"/>
-                <w:color w:val="000000"/>
-                <w:kern w:val="0"/>
-                <w:sz w:val="20"/>
-                <w:szCs w:val="20"/>
-                <w:lang w:eastAsia="zh-CN"/>
-              </w:rPr>
-            </w:pPr>
-            <w:r>
-              <w:rPr>
-                <w:rFonts w:ascii="Times" w:eastAsia="Times New Roman" w:hAnsi="Times" w:cs="Times New Roman"/>
-                <w:color w:val="000000"/>
-                <w:kern w:val="0"/>
-                <w:sz w:val="20"/>
-                <w:szCs w:val="20"/>
-                <w:lang w:eastAsia="zh-CN"/>
-              </w:rPr>
-              <w:t>Jan 26, 2017</w:t>
-            </w:r>
-          </w:p>
-        </w:tc>
-        <w:tc>
-          <w:tcPr>
-            <w:tcW w:w="0" w:type="auto"/>
-          </w:tcPr>
-          <w:p>
-            <w:pPr>
-              <w:widowControl/>
-              <w:jc w:val="left"/>
-              <w:cnfStyle w:val="000000100000" w:firstRow="0" w:lastRow="0" w:firstColumn="0" w:lastColumn="0" w:oddVBand="0" w:evenVBand="0" w:oddHBand="1" w:evenHBand="0" w:firstRowFirstColumn="0" w:firstRowLastColumn="0" w:lastRowFirstColumn="0" w:lastRowLastColumn="0"/>
-              <w:rPr>
-                <w:rFonts w:ascii="Times" w:eastAsia="Times New Roman" w:hAnsi="Times" w:cs="Times New Roman"/>
-                <w:color w:val="000000"/>
-                <w:kern w:val="0"/>
-                <w:sz w:val="20"/>
-                <w:szCs w:val="20"/>
-                <w:lang w:eastAsia="zh-CN"/>
-              </w:rPr>
-            </w:pPr>
-          </w:p>
-        </w:tc>
-        <w:tc>
-          <w:tcPr>
-            <w:tcW w:w="0" w:type="auto"/>
-          </w:tcPr>
-          <w:p>
-            <w:pPr>
-              <w:widowControl/>
-              <w:jc w:val="left"/>
-              <w:cnfStyle w:val="000000100000" w:firstRow="0" w:lastRow="0" w:firstColumn="0" w:lastColumn="0" w:oddVBand="0" w:evenVBand="0" w:oddHBand="1" w:evenHBand="0" w:firstRowFirstColumn="0" w:firstRowLastColumn="0" w:lastRowFirstColumn="0" w:lastRowLastColumn="0"/>
-              <w:rPr>
-                <w:rFonts w:ascii="Times" w:eastAsia="Times New Roman" w:hAnsi="Times" w:cs="Times New Roman"/>
-                <w:color w:val="000000"/>
-                <w:kern w:val="0"/>
-                <w:sz w:val="20"/>
-                <w:szCs w:val="20"/>
-                <w:lang w:eastAsia="zh-CN"/>
-              </w:rPr>
-            </w:pPr>
-          </w:p>
-        </w:tc>
-        <w:tc>
-          <w:tcPr>
-            <w:tcW w:w="0" w:type="auto"/>
-          </w:tcPr>
-          <w:p>
-            <w:pPr>
-              <w:widowControl/>
-              <w:jc w:val="left"/>
-              <w:cnfStyle w:val="000000100000" w:firstRow="0" w:lastRow="0" w:firstColumn="0" w:lastColumn="0" w:oddVBand="0" w:evenVBand="0" w:oddHBand="1" w:evenHBand="0" w:firstRowFirstColumn="0" w:firstRowLastColumn="0" w:lastRowFirstColumn="0" w:lastRowLastColumn="0"/>
-              <w:rPr>
-                <w:rFonts w:ascii="Times" w:eastAsia="Times New Roman" w:hAnsi="Times" w:cs="Times New Roman"/>
-                <w:color w:val="000000"/>
-                <w:kern w:val="0"/>
-                <w:sz w:val="20"/>
-                <w:szCs w:val="20"/>
-                <w:lang w:eastAsia="zh-CN"/>
-              </w:rPr>
-            </w:pPr>
-            <w:r>
-              <w:rPr>
-                <w:rFonts w:ascii="Times" w:eastAsia="Times New Roman" w:hAnsi="Times" w:cs="Times New Roman"/>
-                <w:color w:val="000000"/>
-                <w:kern w:val="0"/>
-                <w:sz w:val="20"/>
-                <w:szCs w:val="20"/>
-                <w:lang w:eastAsia="zh-CN"/>
-              </w:rPr>
-              <w:t>Chaohui</w:t>
-            </w:r>
-          </w:p>
-        </w:tc>
-        <w:tc>
-          <w:tcPr>
-            <w:tcW w:w="0" w:type="auto"/>
-          </w:tcPr>
-          <w:p>
-            <w:pPr>
-              <w:widowControl/>
-              <w:jc w:val="left"/>
-              <w:cnfStyle w:val="000000100000" w:firstRow="0" w:lastRow="0" w:firstColumn="0" w:lastColumn="0" w:oddVBand="0" w:evenVBand="0" w:oddHBand="1" w:evenHBand="0" w:firstRowFirstColumn="0" w:firstRowLastColumn="0" w:lastRowFirstColumn="0" w:lastRowLastColumn="0"/>
-              <w:rPr>
-                <w:rFonts w:ascii="Times" w:eastAsia="Times New Roman" w:hAnsi="Times" w:cs="Times New Roman"/>
-                <w:color w:val="000000"/>
-                <w:kern w:val="0"/>
-                <w:sz w:val="20"/>
-                <w:szCs w:val="20"/>
-                <w:lang w:eastAsia="zh-CN"/>
-              </w:rPr>
-            </w:pPr>
-            <w:r>
-              <w:rPr>
-                <w:rFonts w:ascii="Times" w:eastAsia="Times New Roman" w:hAnsi="Times" w:cs="Times New Roman"/>
-                <w:color w:val="000000"/>
-                <w:kern w:val="0"/>
-                <w:sz w:val="20"/>
-                <w:szCs w:val="20"/>
-                <w:lang w:eastAsia="zh-CN"/>
-              </w:rPr>
-              <w:t>Not started</w:t>
-            </w:r>
-          </w:p>
-        </w:tc>
-      </w:tr>
-      <w:tr>
-        <w:trPr>
-          <w:trHeight w:val="1017"/>
-        </w:trPr>
-        <w:tc>
-          <w:tcPr>
-            <w:cnfStyle w:val="001000000000" w:firstRow="0" w:lastRow="0" w:firstColumn="1" w:lastColumn="0" w:oddVBand="0" w:evenVBand="0" w:oddHBand="0" w:evenHBand="0" w:firstRowFirstColumn="0" w:firstRowLastColumn="0" w:lastRowFirstColumn="0" w:lastRowLastColumn="0"/>
-            <w:tcW w:w="672" w:type="dxa"/>
-          </w:tcPr>
-          <w:p>
-            <w:pPr>
-              <w:widowControl/>
-              <w:jc w:val="left"/>
-              <w:rPr>
-                <w:rFonts w:ascii="Times" w:eastAsia="Times New Roman" w:hAnsi="Times" w:cs="Times New Roman"/>
-                <w:color w:val="000000"/>
-                <w:kern w:val="0"/>
-                <w:sz w:val="20"/>
-                <w:szCs w:val="20"/>
-                <w:lang w:eastAsia="zh-CN"/>
-              </w:rPr>
-            </w:pPr>
-            <w:r>
-              <w:rPr>
-                <w:rFonts w:ascii="Times" w:eastAsia="Times New Roman" w:hAnsi="Times" w:cs="Times New Roman"/>
-                <w:color w:val="000000"/>
-                <w:kern w:val="0"/>
-                <w:sz w:val="20"/>
-                <w:szCs w:val="20"/>
-                <w:lang w:eastAsia="zh-CN"/>
-              </w:rPr>
-              <w:t>2</w:t>
-            </w:r>
-            <w:r>
-              <w:rPr>
-                <w:rFonts w:ascii="Times" w:eastAsia="Times New Roman" w:hAnsi="Times" w:cs="Times New Roman"/>
-                <w:color w:val="000000"/>
-                <w:kern w:val="0"/>
-                <w:sz w:val="20"/>
-                <w:szCs w:val="20"/>
-                <w:lang w:eastAsia="zh-CN"/>
-              </w:rPr>
-              <w:t>8</w:t>
-            </w:r>
-          </w:p>
-        </w:tc>
-        <w:tc>
-          <w:tcPr>
-            <w:tcW w:w="0" w:type="auto"/>
-          </w:tcPr>
-          <w:p>
-            <w:pPr>
-              <w:widowControl/>
-              <w:jc w:val="left"/>
-              <w:cnfStyle w:val="000000000000" w:firstRow="0" w:lastRow="0" w:firstColumn="0" w:lastColumn="0" w:oddVBand="0" w:evenVBand="0" w:oddHBand="0" w:evenHBand="0" w:firstRowFirstColumn="0" w:firstRowLastColumn="0" w:lastRowFirstColumn="0" w:lastRowLastColumn="0"/>
-              <w:rPr>
-                <w:rFonts w:ascii="Times" w:eastAsia="Times New Roman" w:hAnsi="Times" w:cs="Times New Roman"/>
-                <w:color w:val="000000"/>
-                <w:kern w:val="0"/>
-                <w:sz w:val="20"/>
-                <w:szCs w:val="20"/>
-                <w:lang w:eastAsia="zh-CN"/>
-              </w:rPr>
-            </w:pPr>
-            <w:r>
-              <w:rPr>
-                <w:rFonts w:ascii="Times" w:eastAsia="Times New Roman" w:hAnsi="Times" w:cs="Times New Roman"/>
-                <w:color w:val="000000"/>
-                <w:kern w:val="0"/>
-                <w:sz w:val="20"/>
-                <w:szCs w:val="20"/>
-                <w:lang w:eastAsia="zh-CN"/>
-              </w:rPr>
-              <w:t>10</w:t>
-            </w:r>
-          </w:p>
-        </w:tc>
-        <w:tc>
-          <w:tcPr>
-            <w:tcW w:w="0" w:type="auto"/>
-          </w:tcPr>
-          <w:p>
-            <w:pPr>
-              <w:widowControl/>
-              <w:jc w:val="left"/>
-              <w:cnfStyle w:val="000000000000" w:firstRow="0" w:lastRow="0" w:firstColumn="0" w:lastColumn="0" w:oddVBand="0" w:evenVBand="0" w:oddHBand="0" w:evenHBand="0" w:firstRowFirstColumn="0" w:firstRowLastColumn="0" w:lastRowFirstColumn="0" w:lastRowLastColumn="0"/>
-              <w:rPr>
-                <w:rFonts w:ascii="Times" w:eastAsia="Times New Roman" w:hAnsi="Times" w:cs="Times New Roman"/>
-                <w:color w:val="000000"/>
-                <w:kern w:val="0"/>
-                <w:sz w:val="20"/>
-                <w:szCs w:val="20"/>
-                <w:lang w:eastAsia="zh-CN"/>
-              </w:rPr>
-            </w:pPr>
-            <w:r>
-              <w:rPr>
-                <w:rFonts w:ascii="Times" w:eastAsia="Times New Roman" w:hAnsi="Times" w:cs="Times New Roman"/>
-                <w:color w:val="000000"/>
-                <w:kern w:val="0"/>
-                <w:sz w:val="20"/>
-                <w:szCs w:val="20"/>
-                <w:lang w:eastAsia="zh-CN"/>
-              </w:rPr>
-              <w:t>Develop GUI to show all run information</w:t>
-            </w:r>
-          </w:p>
-        </w:tc>
-        <w:tc>
-          <w:tcPr>
-            <w:tcW w:w="0" w:type="auto"/>
-          </w:tcPr>
-          <w:p>
-            <w:pPr>
-              <w:widowControl/>
-              <w:jc w:val="left"/>
-              <w:cnfStyle w:val="000000000000" w:firstRow="0" w:lastRow="0" w:firstColumn="0" w:lastColumn="0" w:oddVBand="0" w:evenVBand="0" w:oddHBand="0" w:evenHBand="0" w:firstRowFirstColumn="0" w:firstRowLastColumn="0" w:lastRowFirstColumn="0" w:lastRowLastColumn="0"/>
-              <w:rPr>
-                <w:rFonts w:ascii="Times" w:eastAsia="Times New Roman" w:hAnsi="Times" w:cs="Times New Roman"/>
-                <w:color w:val="000000"/>
-                <w:kern w:val="0"/>
-                <w:sz w:val="20"/>
-                <w:szCs w:val="20"/>
-                <w:lang w:eastAsia="zh-CN"/>
-              </w:rPr>
-            </w:pPr>
-            <w:r>
-              <w:rPr>
-                <w:rFonts w:ascii="Times" w:eastAsia="Times New Roman" w:hAnsi="Times" w:cs="Times New Roman"/>
-                <w:color w:val="000000"/>
-                <w:kern w:val="0"/>
-                <w:sz w:val="20"/>
-                <w:szCs w:val="20"/>
-                <w:lang w:eastAsia="zh-CN"/>
-              </w:rPr>
-              <w:t>Feb 6, 2017</w:t>
-            </w:r>
-          </w:p>
-        </w:tc>
-        <w:tc>
-          <w:tcPr>
-            <w:tcW w:w="0" w:type="auto"/>
-          </w:tcPr>
-          <w:p>
-            <w:pPr>
-              <w:widowControl/>
-              <w:jc w:val="left"/>
-              <w:cnfStyle w:val="000000000000" w:firstRow="0" w:lastRow="0" w:firstColumn="0" w:lastColumn="0" w:oddVBand="0" w:evenVBand="0" w:oddHBand="0" w:evenHBand="0" w:firstRowFirstColumn="0" w:firstRowLastColumn="0" w:lastRowFirstColumn="0" w:lastRowLastColumn="0"/>
-              <w:rPr>
-                <w:rFonts w:ascii="Times" w:eastAsia="Times New Roman" w:hAnsi="Times" w:cs="Times New Roman"/>
-                <w:color w:val="000000"/>
-                <w:kern w:val="0"/>
-                <w:sz w:val="20"/>
-                <w:szCs w:val="20"/>
-                <w:lang w:eastAsia="zh-CN"/>
-              </w:rPr>
-            </w:pPr>
-          </w:p>
-        </w:tc>
-        <w:tc>
-          <w:tcPr>
-            <w:tcW w:w="0" w:type="auto"/>
-          </w:tcPr>
-          <w:p>
-            <w:pPr>
-              <w:widowControl/>
-              <w:jc w:val="left"/>
-              <w:cnfStyle w:val="000000000000" w:firstRow="0" w:lastRow="0" w:firstColumn="0" w:lastColumn="0" w:oddVBand="0" w:evenVBand="0" w:oddHBand="0" w:evenHBand="0" w:firstRowFirstColumn="0" w:firstRowLastColumn="0" w:lastRowFirstColumn="0" w:lastRowLastColumn="0"/>
-              <w:rPr>
-                <w:rFonts w:ascii="Times" w:eastAsia="Times New Roman" w:hAnsi="Times" w:cs="Times New Roman"/>
-                <w:color w:val="000000"/>
-                <w:kern w:val="0"/>
-                <w:sz w:val="20"/>
-                <w:szCs w:val="20"/>
-                <w:lang w:eastAsia="zh-CN"/>
-              </w:rPr>
-            </w:pPr>
-          </w:p>
-        </w:tc>
-        <w:tc>
-          <w:tcPr>
-            <w:tcW w:w="0" w:type="auto"/>
-          </w:tcPr>
-          <w:p>
-            <w:pPr>
-              <w:widowControl/>
-              <w:jc w:val="left"/>
-              <w:cnfStyle w:val="000000000000" w:firstRow="0" w:lastRow="0" w:firstColumn="0" w:lastColumn="0" w:oddVBand="0" w:evenVBand="0" w:oddHBand="0" w:evenHBand="0" w:firstRowFirstColumn="0" w:firstRowLastColumn="0" w:lastRowFirstColumn="0" w:lastRowLastColumn="0"/>
-              <w:rPr>
-                <w:rFonts w:ascii="Times" w:eastAsia="Times New Roman" w:hAnsi="Times" w:cs="Times New Roman"/>
-                <w:color w:val="000000"/>
-                <w:kern w:val="0"/>
-                <w:sz w:val="20"/>
-                <w:szCs w:val="20"/>
-                <w:lang w:eastAsia="zh-CN"/>
-              </w:rPr>
-            </w:pPr>
-            <w:r>
-              <w:rPr>
-                <w:rFonts w:ascii="Times" w:eastAsia="Times New Roman" w:hAnsi="Times" w:cs="Times New Roman"/>
-                <w:color w:val="000000"/>
-                <w:kern w:val="0"/>
-                <w:sz w:val="20"/>
-                <w:szCs w:val="20"/>
-                <w:lang w:eastAsia="zh-CN"/>
-              </w:rPr>
-              <w:t>Yifan</w:t>
-            </w:r>
-          </w:p>
-        </w:tc>
-        <w:tc>
-          <w:tcPr>
-            <w:tcW w:w="0" w:type="auto"/>
-          </w:tcPr>
-          <w:p>
-            <w:pPr>
-              <w:widowControl/>
-              <w:jc w:val="left"/>
-              <w:cnfStyle w:val="000000000000" w:firstRow="0" w:lastRow="0" w:firstColumn="0" w:lastColumn="0" w:oddVBand="0" w:evenVBand="0" w:oddHBand="0" w:evenHBand="0" w:firstRowFirstColumn="0" w:firstRowLastColumn="0" w:lastRowFirstColumn="0" w:lastRowLastColumn="0"/>
-              <w:rPr>
-                <w:rFonts w:ascii="Times" w:eastAsia="Times New Roman" w:hAnsi="Times" w:cs="Times New Roman"/>
-                <w:color w:val="000000"/>
-                <w:kern w:val="0"/>
-                <w:sz w:val="20"/>
-                <w:szCs w:val="20"/>
-                <w:lang w:eastAsia="zh-CN"/>
-              </w:rPr>
-            </w:pPr>
-            <w:r>
-              <w:rPr>
-                <w:rFonts w:ascii="Times" w:eastAsia="Times New Roman" w:hAnsi="Times" w:cs="Times New Roman"/>
-                <w:color w:val="000000"/>
-                <w:kern w:val="0"/>
-                <w:sz w:val="20"/>
-                <w:szCs w:val="20"/>
-                <w:lang w:eastAsia="zh-CN"/>
-              </w:rPr>
-              <w:t>Not started</w:t>
-            </w:r>
-          </w:p>
-        </w:tc>
-      </w:tr>
-      <w:tr>
-        <w:trPr>
-          <w:cnfStyle w:val="000000100000" w:firstRow="0" w:lastRow="0" w:firstColumn="0" w:lastColumn="0" w:oddVBand="0" w:evenVBand="0" w:oddHBand="1" w:evenHBand="0" w:firstRowFirstColumn="0" w:firstRowLastColumn="0" w:lastRowFirstColumn="0" w:lastRowLastColumn="0"/>
-          <w:trHeight w:val="1017"/>
-        </w:trPr>
-        <w:tc>
-          <w:tcPr>
-            <w:cnfStyle w:val="001000000000" w:firstRow="0" w:lastRow="0" w:firstColumn="1" w:lastColumn="0" w:oddVBand="0" w:evenVBand="0" w:oddHBand="0" w:evenHBand="0" w:firstRowFirstColumn="0" w:firstRowLastColumn="0" w:lastRowFirstColumn="0" w:lastRowLastColumn="0"/>
-            <w:tcW w:w="672" w:type="dxa"/>
-          </w:tcPr>
-          <w:p>
-            <w:pPr>
-              <w:widowControl/>
-              <w:jc w:val="left"/>
-              <w:rPr>
-                <w:rFonts w:ascii="Times" w:eastAsia="Times New Roman" w:hAnsi="Times" w:cs="Times New Roman"/>
-                <w:color w:val="000000"/>
-                <w:kern w:val="0"/>
-                <w:sz w:val="20"/>
-                <w:szCs w:val="20"/>
-                <w:lang w:eastAsia="zh-CN"/>
-              </w:rPr>
-            </w:pPr>
-            <w:r>
-              <w:rPr>
-                <w:rFonts w:ascii="Times" w:eastAsia="Times New Roman" w:hAnsi="Times" w:cs="Times New Roman"/>
-                <w:color w:val="000000"/>
-                <w:kern w:val="0"/>
-                <w:sz w:val="20"/>
-                <w:szCs w:val="20"/>
-                <w:lang w:eastAsia="zh-CN"/>
-              </w:rPr>
-              <w:t>29</w:t>
             </w:r>
           </w:p>
         </w:tc>
@@ -8552,7 +8100,7 @@
 </file>
 
 <file path=customXml/itemProps1.xml><?xml version="1.0" encoding="utf-8"?>
-<ds:datastoreItem xmlns:ds="http://schemas.openxmlformats.org/officeDocument/2006/customXml" ds:itemID="{53169CF4-7E0D-A94B-86BD-2FFB6C9EB22E}">
+<ds:datastoreItem xmlns:ds="http://schemas.openxmlformats.org/officeDocument/2006/customXml" ds:itemID="{3AC7BFD6-3F73-EF41-A662-F0616188FE5B}">
   <ds:schemaRefs>
     <ds:schemaRef ds:uri="http://schemas.openxmlformats.org/officeDocument/2006/bibliography"/>
   </ds:schemaRefs>

</xml_diff>